<commit_message>
adição dos entregaveis da sprint 3
</commit_message>
<xml_diff>
--- a/documentos/WAD - PrograMaria.docx
+++ b/documentos/WAD - PrograMaria.docx
@@ -1740,13 +1740,14 @@
               <w:jc w:val="center"/>
               <w:rPr>
                 <w:rFonts w:ascii="Manrope" w:cs="Manrope" w:eastAsia="Manrope" w:hAnsi="Manrope"/>
-                <w:color w:val="000000"/>
+                <w:color w:val="4472c4"/>
                 <w:sz w:val="18"/>
                 <w:szCs w:val="18"/>
               </w:rPr>
             </w:pPr>
             <w:r>
               <w:rPr>
+                <w:color w:val="4472c4"/>
                 <w:sz w:val="18"/>
                 <w:szCs w:val="18"/>
                 <w:rtl w:val="0"/>
@@ -1923,6 +1924,157 @@
               <w:rPr>
                 <w:rtl w:val="0"/>
               </w:rPr>
+            </w:r>
+          </w:p>
+        </w:tc>
+      </w:tr>
+      <w:tr>
+        <w:trPr>
+          <w:cantSplit w:val="0"/>
+          <w:trHeight w:val="1410" w:hRule="atLeast"/>
+          <w:tblHeader w:val="0"/>
+        </w:trPr>
+        <w:tc>
+          <w:tcPr>
+            <w:tcBorders>
+              <w:top w:color="000000" w:space="0" w:sz="6" w:val="single"/>
+            </w:tcBorders>
+          </w:tcPr>
+          <w:p>
+            <w:pPr>
+              <w:keepLines w:val="1"/>
+              <w:pBdr>
+                <w:top w:space="0" w:sz="0" w:val="nil"/>
+                <w:left w:space="0" w:sz="0" w:val="nil"/>
+                <w:bottom w:space="0" w:sz="0" w:val="nil"/>
+                <w:right w:space="0" w:sz="0" w:val="nil"/>
+                <w:between w:space="0" w:sz="0" w:val="nil"/>
+              </w:pBdr>
+              <w:spacing w:after="0" w:line="360" w:lineRule="auto"/>
+              <w:ind w:left="90" w:right="90" w:firstLine="0"/>
+              <w:jc w:val="center"/>
+              <w:rPr>
+                <w:color w:val="4472c4"/>
+                <w:sz w:val="18"/>
+                <w:szCs w:val="18"/>
+              </w:rPr>
+            </w:pPr>
+            <w:r>
+              <w:rPr>
+                <w:color w:val="4472c4"/>
+                <w:sz w:val="18"/>
+                <w:szCs w:val="18"/>
+                <w:rtl w:val="0"/>
+              </w:rPr>
+              <w:t xml:space="preserve">&lt;27/05/2022&gt;</w:t>
+            </w:r>
+          </w:p>
+        </w:tc>
+        <w:tc>
+          <w:tcPr>
+            <w:tcBorders>
+              <w:top w:color="000000" w:space="0" w:sz="6" w:val="single"/>
+            </w:tcBorders>
+          </w:tcPr>
+          <w:p>
+            <w:pPr>
+              <w:keepLines w:val="1"/>
+              <w:pBdr>
+                <w:top w:space="0" w:sz="0" w:val="nil"/>
+                <w:left w:space="0" w:sz="0" w:val="nil"/>
+                <w:bottom w:space="0" w:sz="0" w:val="nil"/>
+                <w:right w:space="0" w:sz="0" w:val="nil"/>
+                <w:between w:space="0" w:sz="0" w:val="nil"/>
+              </w:pBdr>
+              <w:spacing w:after="0" w:line="360" w:lineRule="auto"/>
+              <w:ind w:left="0" w:right="270" w:firstLine="0"/>
+              <w:jc w:val="left"/>
+              <w:rPr>
+                <w:color w:val="4472c4"/>
+                <w:sz w:val="18"/>
+                <w:szCs w:val="18"/>
+              </w:rPr>
+            </w:pPr>
+            <w:r>
+              <w:rPr>
+                <w:color w:val="4472c4"/>
+                <w:sz w:val="18"/>
+                <w:szCs w:val="18"/>
+                <w:rtl w:val="0"/>
+              </w:rPr>
+              <w:t xml:space="preserve">&lt; Gabriel Torres &gt;</w:t>
+            </w:r>
+          </w:p>
+        </w:tc>
+        <w:tc>
+          <w:tcPr>
+            <w:tcBorders>
+              <w:top w:color="000000" w:space="0" w:sz="6" w:val="single"/>
+            </w:tcBorders>
+          </w:tcPr>
+          <w:p>
+            <w:pPr>
+              <w:keepLines w:val="1"/>
+              <w:pBdr>
+                <w:top w:space="0" w:sz="0" w:val="nil"/>
+                <w:left w:space="0" w:sz="0" w:val="nil"/>
+                <w:bottom w:space="0" w:sz="0" w:val="nil"/>
+                <w:right w:space="0" w:sz="0" w:val="nil"/>
+                <w:between w:space="0" w:sz="0" w:val="nil"/>
+              </w:pBdr>
+              <w:spacing w:after="0" w:line="360" w:lineRule="auto"/>
+              <w:ind w:left="-90" w:right="-90" w:firstLine="0"/>
+              <w:jc w:val="left"/>
+              <w:rPr>
+                <w:color w:val="4472c4"/>
+                <w:sz w:val="18"/>
+                <w:szCs w:val="18"/>
+              </w:rPr>
+            </w:pPr>
+            <w:r>
+              <w:rPr>
+                <w:color w:val="4472c4"/>
+                <w:sz w:val="18"/>
+                <w:szCs w:val="18"/>
+                <w:rtl w:val="0"/>
+              </w:rPr>
+              <w:t xml:space="preserve">&lt;3.0&gt;</w:t>
+            </w:r>
+          </w:p>
+        </w:tc>
+        <w:tc>
+          <w:tcPr>
+            <w:tcBorders>
+              <w:top w:color="000000" w:space="0" w:sz="6" w:val="single"/>
+            </w:tcBorders>
+          </w:tcPr>
+          <w:p>
+            <w:pPr>
+              <w:keepLines w:val="1"/>
+              <w:pBdr>
+                <w:top w:space="0" w:sz="0" w:val="nil"/>
+                <w:left w:space="0" w:sz="0" w:val="nil"/>
+                <w:bottom w:space="0" w:sz="0" w:val="nil"/>
+                <w:right w:space="0" w:sz="0" w:val="nil"/>
+                <w:between w:space="0" w:sz="0" w:val="nil"/>
+              </w:pBdr>
+              <w:spacing w:after="0" w:line="360" w:lineRule="auto"/>
+              <w:ind w:right="270"/>
+              <w:jc w:val="center"/>
+              <w:rPr>
+                <w:color w:val="4472c4"/>
+                <w:sz w:val="18"/>
+                <w:szCs w:val="18"/>
+              </w:rPr>
+            </w:pPr>
+            <w:r>
+              <w:rPr>
+                <w:color w:val="4472c4"/>
+                <w:sz w:val="18"/>
+                <w:szCs w:val="18"/>
+                <w:rtl w:val="0"/>
+              </w:rPr>
+              <w:t xml:space="preserve">&lt; Adicionado a arquitetura, a documentação pro postman e o diagrama de banco de dados &gt;</w:t>
             </w:r>
           </w:p>
         </w:tc>
@@ -2869,17 +3021,10 @@
             <w:spacing w:before="60" w:line="240" w:lineRule="auto"/>
             <w:ind w:left="720" w:firstLine="0"/>
             <w:rPr>
-              <w:rFonts w:ascii="Manrope" w:cs="Manrope" w:eastAsia="Manrope" w:hAnsi="Manrope"/>
-              <w:b w:val="0"/>
-              <w:i w:val="0"/>
-              <w:smallCaps w:val="0"/>
-              <w:strike w:val="0"/>
               <w:color w:val="1155cc"/>
               <w:sz w:val="22"/>
               <w:szCs w:val="22"/>
               <w:u w:val="single"/>
-              <w:shd w:fill="auto" w:val="clear"/>
-              <w:vertAlign w:val="baseline"/>
             </w:rPr>
           </w:pPr>
           <w:hyperlink w:anchor="_heading=h.49x2ik5">
@@ -2912,17 +3057,10 @@
             <w:spacing w:before="60" w:line="240" w:lineRule="auto"/>
             <w:ind w:left="720" w:firstLine="0"/>
             <w:rPr>
-              <w:rFonts w:ascii="Manrope" w:cs="Manrope" w:eastAsia="Manrope" w:hAnsi="Manrope"/>
-              <w:b w:val="0"/>
-              <w:i w:val="0"/>
-              <w:smallCaps w:val="0"/>
-              <w:strike w:val="0"/>
               <w:color w:val="1155cc"/>
               <w:sz w:val="22"/>
               <w:szCs w:val="22"/>
               <w:u w:val="single"/>
-              <w:shd w:fill="auto" w:val="clear"/>
-              <w:vertAlign w:val="baseline"/>
             </w:rPr>
           </w:pPr>
           <w:hyperlink w:anchor="_heading=h.2p2csry">
@@ -2948,6 +3086,28 @@
             <w:rPr>
               <w:rtl w:val="0"/>
             </w:rPr>
+          </w:r>
+        </w:p>
+        <w:p>
+          <w:pPr>
+            <w:spacing w:before="60" w:line="240" w:lineRule="auto"/>
+            <w:ind w:left="720" w:firstLine="0"/>
+            <w:rPr>
+              <w:color w:val="1155cc"/>
+              <w:sz w:val="22"/>
+              <w:szCs w:val="22"/>
+              <w:u w:val="single"/>
+            </w:rPr>
+          </w:pPr>
+          <w:r>
+            <w:rPr>
+              <w:color w:val="1155cc"/>
+              <w:sz w:val="22"/>
+              <w:szCs w:val="22"/>
+              <w:u w:val="single"/>
+              <w:rtl w:val="0"/>
+            </w:rPr>
+            <w:t xml:space="preserve">Documentação via PostMan</w:t>
           </w:r>
         </w:p>
         <w:p>
@@ -3823,7 +3983,7 @@
         <w:keepLines w:val="1"/>
         <w:numPr>
           <w:ilvl w:val="0"/>
-          <w:numId w:val="8"/>
+          <w:numId w:val="11"/>
         </w:numPr>
         <w:spacing w:after="0" w:lineRule="auto"/>
         <w:ind w:left="720" w:hanging="360"/>
@@ -3868,7 +4028,7 @@
         <w:pStyle w:val="Heading2"/>
         <w:numPr>
           <w:ilvl w:val="1"/>
-          <w:numId w:val="8"/>
+          <w:numId w:val="11"/>
         </w:numPr>
         <w:spacing w:after="0" w:lineRule="auto"/>
         <w:ind w:left="1440" w:hanging="360"/>
@@ -3922,7 +4082,7 @@
         <w:pStyle w:val="Heading2"/>
         <w:numPr>
           <w:ilvl w:val="1"/>
-          <w:numId w:val="8"/>
+          <w:numId w:val="11"/>
         </w:numPr>
         <w:spacing w:after="0" w:lineRule="auto"/>
         <w:ind w:left="1440" w:hanging="360"/>
@@ -3981,7 +4141,7 @@
         <w:pStyle w:val="Heading2"/>
         <w:numPr>
           <w:ilvl w:val="1"/>
-          <w:numId w:val="8"/>
+          <w:numId w:val="11"/>
         </w:numPr>
         <w:spacing w:after="0" w:lineRule="auto"/>
         <w:ind w:left="1440" w:hanging="360"/>
@@ -4035,7 +4195,7 @@
         <w:pStyle w:val="Heading3"/>
         <w:numPr>
           <w:ilvl w:val="2"/>
-          <w:numId w:val="8"/>
+          <w:numId w:val="11"/>
         </w:numPr>
         <w:spacing w:after="0" w:lineRule="auto"/>
         <w:ind w:left="2160" w:hanging="360"/>
@@ -4082,7 +4242,7 @@
         <w:pStyle w:val="Heading3"/>
         <w:numPr>
           <w:ilvl w:val="2"/>
-          <w:numId w:val="8"/>
+          <w:numId w:val="11"/>
         </w:numPr>
         <w:spacing w:after="0" w:lineRule="auto"/>
         <w:ind w:left="2160" w:hanging="360"/>
@@ -4101,7 +4261,7 @@
       <w:pPr>
         <w:numPr>
           <w:ilvl w:val="0"/>
-          <w:numId w:val="5"/>
+          <w:numId w:val="8"/>
         </w:numPr>
         <w:ind w:left="2880" w:hanging="360"/>
         <w:rPr>
@@ -4119,7 +4279,7 @@
       <w:pPr>
         <w:numPr>
           <w:ilvl w:val="0"/>
-          <w:numId w:val="5"/>
+          <w:numId w:val="8"/>
         </w:numPr>
         <w:ind w:left="2880" w:hanging="360"/>
         <w:rPr>
@@ -4137,7 +4297,7 @@
       <w:pPr>
         <w:numPr>
           <w:ilvl w:val="0"/>
-          <w:numId w:val="5"/>
+          <w:numId w:val="8"/>
         </w:numPr>
         <w:ind w:left="2880" w:hanging="360"/>
         <w:rPr>
@@ -4155,7 +4315,7 @@
       <w:pPr>
         <w:numPr>
           <w:ilvl w:val="0"/>
-          <w:numId w:val="5"/>
+          <w:numId w:val="8"/>
         </w:numPr>
         <w:ind w:left="2880" w:hanging="360"/>
         <w:rPr>
@@ -4173,7 +4333,7 @@
       <w:pPr>
         <w:numPr>
           <w:ilvl w:val="0"/>
-          <w:numId w:val="5"/>
+          <w:numId w:val="8"/>
         </w:numPr>
         <w:ind w:left="2880" w:hanging="360"/>
         <w:rPr>
@@ -4222,7 +4382,7 @@
         <w:widowControl w:val="1"/>
         <w:numPr>
           <w:ilvl w:val="1"/>
-          <w:numId w:val="8"/>
+          <w:numId w:val="11"/>
         </w:numPr>
         <w:pBdr>
           <w:top w:space="0" w:sz="0" w:val="nil"/>
@@ -4317,7 +4477,7 @@
       <w:pPr>
         <w:numPr>
           <w:ilvl w:val="1"/>
-          <w:numId w:val="11"/>
+          <w:numId w:val="4"/>
         </w:numPr>
         <w:ind w:left="708.6614173228347" w:hanging="360"/>
         <w:jc w:val="both"/>
@@ -4338,7 +4498,7 @@
       <w:pPr>
         <w:numPr>
           <w:ilvl w:val="1"/>
-          <w:numId w:val="11"/>
+          <w:numId w:val="4"/>
         </w:numPr>
         <w:ind w:left="708.6614173228347" w:hanging="360"/>
         <w:jc w:val="both"/>
@@ -4359,7 +4519,7 @@
       <w:pPr>
         <w:numPr>
           <w:ilvl w:val="1"/>
-          <w:numId w:val="11"/>
+          <w:numId w:val="4"/>
         </w:numPr>
         <w:ind w:left="708.6614173228347" w:hanging="360"/>
         <w:jc w:val="both"/>
@@ -4398,7 +4558,7 @@
       <w:pPr>
         <w:numPr>
           <w:ilvl w:val="0"/>
-          <w:numId w:val="4"/>
+          <w:numId w:val="7"/>
         </w:numPr>
         <w:ind w:left="720" w:hanging="360"/>
         <w:jc w:val="both"/>
@@ -4419,7 +4579,7 @@
       <w:pPr>
         <w:numPr>
           <w:ilvl w:val="0"/>
-          <w:numId w:val="4"/>
+          <w:numId w:val="7"/>
         </w:numPr>
         <w:ind w:left="720" w:hanging="360"/>
         <w:jc w:val="both"/>
@@ -4440,7 +4600,7 @@
       <w:pPr>
         <w:numPr>
           <w:ilvl w:val="0"/>
-          <w:numId w:val="4"/>
+          <w:numId w:val="7"/>
         </w:numPr>
         <w:ind w:left="720" w:hanging="360"/>
         <w:jc w:val="both"/>
@@ -4461,7 +4621,7 @@
       <w:pPr>
         <w:numPr>
           <w:ilvl w:val="0"/>
-          <w:numId w:val="4"/>
+          <w:numId w:val="7"/>
         </w:numPr>
         <w:ind w:left="720" w:hanging="360"/>
         <w:jc w:val="both"/>
@@ -4482,7 +4642,7 @@
       <w:pPr>
         <w:numPr>
           <w:ilvl w:val="0"/>
-          <w:numId w:val="4"/>
+          <w:numId w:val="7"/>
         </w:numPr>
         <w:ind w:left="720" w:hanging="360"/>
         <w:jc w:val="both"/>
@@ -4503,7 +4663,7 @@
       <w:pPr>
         <w:numPr>
           <w:ilvl w:val="0"/>
-          <w:numId w:val="4"/>
+          <w:numId w:val="7"/>
         </w:numPr>
         <w:ind w:left="720" w:hanging="360"/>
         <w:jc w:val="both"/>
@@ -4541,7 +4701,7 @@
       <w:pPr>
         <w:numPr>
           <w:ilvl w:val="1"/>
-          <w:numId w:val="11"/>
+          <w:numId w:val="4"/>
         </w:numPr>
         <w:ind w:left="708.6614173228347" w:hanging="360"/>
         <w:jc w:val="both"/>
@@ -4566,7 +4726,7 @@
       <w:pPr>
         <w:numPr>
           <w:ilvl w:val="0"/>
-          <w:numId w:val="3"/>
+          <w:numId w:val="5"/>
         </w:numPr>
         <w:ind w:left="720" w:hanging="360"/>
         <w:jc w:val="both"/>
@@ -4587,7 +4747,7 @@
       <w:pPr>
         <w:numPr>
           <w:ilvl w:val="0"/>
-          <w:numId w:val="3"/>
+          <w:numId w:val="5"/>
         </w:numPr>
         <w:ind w:left="720" w:hanging="360"/>
         <w:jc w:val="both"/>
@@ -4608,7 +4768,7 @@
       <w:pPr>
         <w:numPr>
           <w:ilvl w:val="0"/>
-          <w:numId w:val="3"/>
+          <w:numId w:val="5"/>
         </w:numPr>
         <w:ind w:left="720" w:hanging="360"/>
         <w:jc w:val="both"/>
@@ -4628,7 +4788,7 @@
       <w:pPr>
         <w:numPr>
           <w:ilvl w:val="1"/>
-          <w:numId w:val="11"/>
+          <w:numId w:val="4"/>
         </w:numPr>
         <w:ind w:left="708.6614173228347" w:hanging="360"/>
         <w:jc w:val="both"/>
@@ -5005,7 +5165,7 @@
         <w:widowControl w:val="1"/>
         <w:numPr>
           <w:ilvl w:val="1"/>
-          <w:numId w:val="8"/>
+          <w:numId w:val="11"/>
         </w:numPr>
         <w:pBdr>
           <w:top w:space="0" w:sz="0" w:val="nil"/>
@@ -5053,7 +5213,7 @@
         <w:widowControl w:val="1"/>
         <w:numPr>
           <w:ilvl w:val="0"/>
-          <w:numId w:val="8"/>
+          <w:numId w:val="11"/>
         </w:numPr>
         <w:pBdr>
           <w:top w:space="0" w:sz="0" w:val="nil"/>
@@ -5087,7 +5247,7 @@
         <w:pStyle w:val="Heading2"/>
         <w:numPr>
           <w:ilvl w:val="1"/>
-          <w:numId w:val="8"/>
+          <w:numId w:val="11"/>
         </w:numPr>
         <w:spacing w:after="0" w:lineRule="auto"/>
         <w:ind w:left="1440" w:hanging="360"/>
@@ -5213,7 +5373,7 @@
       <w:pPr>
         <w:numPr>
           <w:ilvl w:val="0"/>
-          <w:numId w:val="6"/>
+          <w:numId w:val="9"/>
         </w:numPr>
         <w:ind w:left="720" w:hanging="360"/>
         <w:jc w:val="both"/>
@@ -5301,7 +5461,7 @@
         <w:pStyle w:val="Heading2"/>
         <w:numPr>
           <w:ilvl w:val="1"/>
-          <w:numId w:val="8"/>
+          <w:numId w:val="11"/>
         </w:numPr>
         <w:spacing w:after="0" w:lineRule="auto"/>
         <w:ind w:left="1440" w:hanging="360"/>
@@ -5414,7 +5574,7 @@
             <w:pPr>
               <w:numPr>
                 <w:ilvl w:val="0"/>
-                <w:numId w:val="7"/>
+                <w:numId w:val="10"/>
               </w:numPr>
               <w:spacing w:line="276" w:lineRule="auto"/>
               <w:ind w:left="720" w:hanging="360"/>
@@ -5431,7 +5591,7 @@
             <w:pPr>
               <w:numPr>
                 <w:ilvl w:val="0"/>
-                <w:numId w:val="7"/>
+                <w:numId w:val="10"/>
               </w:numPr>
               <w:spacing w:line="276" w:lineRule="auto"/>
               <w:ind w:left="720" w:hanging="360"/>
@@ -5448,7 +5608,7 @@
             <w:pPr>
               <w:numPr>
                 <w:ilvl w:val="0"/>
-                <w:numId w:val="7"/>
+                <w:numId w:val="10"/>
               </w:numPr>
               <w:spacing w:line="276" w:lineRule="auto"/>
               <w:ind w:left="720" w:hanging="360"/>
@@ -5466,7 +5626,7 @@
               <w:widowControl w:val="0"/>
               <w:numPr>
                 <w:ilvl w:val="0"/>
-                <w:numId w:val="7"/>
+                <w:numId w:val="10"/>
               </w:numPr>
               <w:spacing w:line="240" w:lineRule="auto"/>
               <w:ind w:left="720" w:hanging="360"/>
@@ -5527,7 +5687,7 @@
             <w:pPr>
               <w:numPr>
                 <w:ilvl w:val="0"/>
-                <w:numId w:val="10"/>
+                <w:numId w:val="3"/>
               </w:numPr>
               <w:spacing w:line="276" w:lineRule="auto"/>
               <w:ind w:left="720" w:hanging="360"/>
@@ -5544,7 +5704,7 @@
             <w:pPr>
               <w:numPr>
                 <w:ilvl w:val="0"/>
-                <w:numId w:val="10"/>
+                <w:numId w:val="3"/>
               </w:numPr>
               <w:spacing w:line="276" w:lineRule="auto"/>
               <w:ind w:left="720" w:hanging="360"/>
@@ -5561,7 +5721,7 @@
             <w:pPr>
               <w:numPr>
                 <w:ilvl w:val="0"/>
-                <w:numId w:val="10"/>
+                <w:numId w:val="3"/>
               </w:numPr>
               <w:spacing w:line="276" w:lineRule="auto"/>
               <w:ind w:left="720" w:hanging="360"/>
@@ -5578,7 +5738,7 @@
             <w:pPr>
               <w:numPr>
                 <w:ilvl w:val="0"/>
-                <w:numId w:val="10"/>
+                <w:numId w:val="3"/>
               </w:numPr>
               <w:spacing w:line="276" w:lineRule="auto"/>
               <w:ind w:left="720" w:hanging="360"/>
@@ -5596,7 +5756,7 @@
               <w:widowControl w:val="0"/>
               <w:numPr>
                 <w:ilvl w:val="0"/>
-                <w:numId w:val="10"/>
+                <w:numId w:val="3"/>
               </w:numPr>
               <w:spacing w:line="240" w:lineRule="auto"/>
               <w:ind w:left="720" w:hanging="360"/>
@@ -5653,7 +5813,7 @@
             <w:pPr>
               <w:numPr>
                 <w:ilvl w:val="0"/>
-                <w:numId w:val="13"/>
+                <w:numId w:val="12"/>
               </w:numPr>
               <w:spacing w:line="276" w:lineRule="auto"/>
               <w:ind w:left="720" w:hanging="360"/>
@@ -5670,7 +5830,7 @@
             <w:pPr>
               <w:numPr>
                 <w:ilvl w:val="0"/>
-                <w:numId w:val="13"/>
+                <w:numId w:val="12"/>
               </w:numPr>
               <w:spacing w:line="276" w:lineRule="auto"/>
               <w:ind w:left="720" w:hanging="360"/>
@@ -5688,7 +5848,7 @@
               <w:widowControl w:val="0"/>
               <w:numPr>
                 <w:ilvl w:val="0"/>
-                <w:numId w:val="13"/>
+                <w:numId w:val="12"/>
               </w:numPr>
               <w:spacing w:line="240" w:lineRule="auto"/>
               <w:ind w:left="720" w:hanging="360"/>
@@ -5734,7 +5894,7 @@
             <w:pPr>
               <w:numPr>
                 <w:ilvl w:val="0"/>
-                <w:numId w:val="12"/>
+                <w:numId w:val="6"/>
               </w:numPr>
               <w:spacing w:line="276" w:lineRule="auto"/>
               <w:ind w:left="720" w:hanging="360"/>
@@ -5751,7 +5911,7 @@
             <w:pPr>
               <w:numPr>
                 <w:ilvl w:val="0"/>
-                <w:numId w:val="12"/>
+                <w:numId w:val="6"/>
               </w:numPr>
               <w:spacing w:line="276" w:lineRule="auto"/>
               <w:ind w:left="720" w:hanging="360"/>
@@ -5769,7 +5929,7 @@
               <w:widowControl w:val="0"/>
               <w:numPr>
                 <w:ilvl w:val="0"/>
-                <w:numId w:val="12"/>
+                <w:numId w:val="6"/>
               </w:numPr>
               <w:spacing w:line="240" w:lineRule="auto"/>
               <w:ind w:left="720" w:hanging="360"/>
@@ -5817,7 +5977,7 @@
         <w:pStyle w:val="Heading2"/>
         <w:numPr>
           <w:ilvl w:val="1"/>
-          <w:numId w:val="8"/>
+          <w:numId w:val="11"/>
         </w:numPr>
         <w:spacing w:after="0" w:lineRule="auto"/>
         <w:ind w:left="1440" w:hanging="360"/>
@@ -5852,12 +6012,12 @@
             <wp:extent cx="6046089" cy="3352800"/>
             <wp:effectExtent b="0" l="0" r="0" t="0"/>
             <wp:wrapNone/>
-            <wp:docPr id="12" name="image6.png"/>
+            <wp:docPr id="16" name="image7.png"/>
             <a:graphic>
               <a:graphicData uri="http://schemas.openxmlformats.org/drawingml/2006/picture">
                 <pic:pic>
                   <pic:nvPicPr>
-                    <pic:cNvPr id="0" name="image6.png"/>
+                    <pic:cNvPr id="0" name="image7.png"/>
                     <pic:cNvPicPr preferRelativeResize="0"/>
                   </pic:nvPicPr>
                   <pic:blipFill>
@@ -6116,7 +6276,7 @@
         <w:pStyle w:val="Heading2"/>
         <w:numPr>
           <w:ilvl w:val="1"/>
-          <w:numId w:val="8"/>
+          <w:numId w:val="11"/>
         </w:numPr>
         <w:spacing w:after="0" w:lineRule="auto"/>
         <w:ind w:left="1440" w:hanging="360"/>
@@ -6151,12 +6311,12 @@
             <wp:extent cx="6619875" cy="2857760"/>
             <wp:effectExtent b="0" l="0" r="0" t="0"/>
             <wp:wrapNone/>
-            <wp:docPr id="9" name="image3.png"/>
+            <wp:docPr id="13" name="image14.png"/>
             <a:graphic>
               <a:graphicData uri="http://schemas.openxmlformats.org/drawingml/2006/picture">
                 <pic:pic>
                   <pic:nvPicPr>
-                    <pic:cNvPr id="0" name="image3.png"/>
+                    <pic:cNvPr id="0" name="image14.png"/>
                     <pic:cNvPicPr preferRelativeResize="0"/>
                   </pic:nvPicPr>
                   <pic:blipFill>
@@ -6272,7 +6432,7 @@
         <w:widowControl w:val="1"/>
         <w:numPr>
           <w:ilvl w:val="0"/>
-          <w:numId w:val="8"/>
+          <w:numId w:val="11"/>
         </w:numPr>
         <w:pBdr>
           <w:top w:space="0" w:sz="0" w:val="nil"/>
@@ -6317,7 +6477,7 @@
         <w:pStyle w:val="Heading2"/>
         <w:numPr>
           <w:ilvl w:val="1"/>
-          <w:numId w:val="8"/>
+          <w:numId w:val="11"/>
         </w:numPr>
         <w:ind w:left="1440" w:hanging="360"/>
         <w:rPr/>
@@ -6343,12 +6503,12 @@
             <wp:extent cx="4805363" cy="6471087"/>
             <wp:effectExtent b="0" l="0" r="0" t="0"/>
             <wp:wrapNone/>
-            <wp:docPr id="5" name="image12.jpg"/>
+            <wp:docPr id="6" name="image10.jpg"/>
             <a:graphic>
               <a:graphicData uri="http://schemas.openxmlformats.org/drawingml/2006/picture">
                 <pic:pic>
                   <pic:nvPicPr>
-                    <pic:cNvPr id="0" name="image12.jpg"/>
+                    <pic:cNvPr id="0" name="image10.jpg"/>
                     <pic:cNvPicPr preferRelativeResize="0"/>
                   </pic:nvPicPr>
                   <pic:blipFill>
@@ -6726,7 +6886,7 @@
             <wp:extent cx="4857750" cy="899848"/>
             <wp:effectExtent b="0" l="0" r="0" t="0"/>
             <wp:wrapNone/>
-            <wp:docPr id="3" name="image11.jpg"/>
+            <wp:docPr id="4" name="image11.jpg"/>
             <a:graphic>
               <a:graphicData uri="http://schemas.openxmlformats.org/drawingml/2006/picture">
                 <pic:pic>
@@ -6805,7 +6965,7 @@
         <w:pStyle w:val="Heading2"/>
         <w:numPr>
           <w:ilvl w:val="1"/>
-          <w:numId w:val="8"/>
+          <w:numId w:val="11"/>
         </w:numPr>
         <w:ind w:left="1440" w:hanging="360"/>
         <w:rPr/>
@@ -7342,7 +7502,7 @@
         <w:widowControl w:val="1"/>
         <w:numPr>
           <w:ilvl w:val="0"/>
-          <w:numId w:val="8"/>
+          <w:numId w:val="11"/>
         </w:numPr>
         <w:pBdr>
           <w:top w:space="0" w:sz="0" w:val="nil"/>
@@ -7382,7 +7542,7 @@
         <w:pStyle w:val="Heading2"/>
         <w:numPr>
           <w:ilvl w:val="1"/>
-          <w:numId w:val="8"/>
+          <w:numId w:val="11"/>
         </w:numPr>
         <w:spacing w:after="0" w:lineRule="auto"/>
         <w:ind w:left="1440" w:hanging="360"/>
@@ -7400,24 +7560,285 @@
         <w:t xml:space="preserve">Módulos do Sistema e Visão Geral (Big Picture)</w:t>
       </w:r>
       <w:r>
-        <w:rPr>
-          <w:rtl w:val="0"/>
-        </w:rPr>
-      </w:r>
-    </w:p>
-    <w:p>
-      <w:pPr>
-        <w:rPr/>
-      </w:pPr>
-      <w:r>
-        <w:rPr>
-          <w:rtl w:val="0"/>
-        </w:rPr>
-        <w:t xml:space="preserve">Diagrama representando hardware e software. </w:t>
-      </w:r>
-    </w:p>
-    <w:p>
-      <w:pPr>
+        <w:drawing>
+          <wp:anchor allowOverlap="1" behindDoc="0" distB="114300" distT="114300" distL="114300" distR="114300" hidden="0" layoutInCell="1" locked="0" relativeHeight="0" simplePos="0">
+            <wp:simplePos x="0" y="0"/>
+            <wp:positionH relativeFrom="column">
+              <wp:posOffset>-281</wp:posOffset>
+            </wp:positionH>
+            <wp:positionV relativeFrom="paragraph">
+              <wp:posOffset>771525</wp:posOffset>
+            </wp:positionV>
+            <wp:extent cx="6362136" cy="3771900"/>
+            <wp:effectExtent b="0" l="0" r="0" t="0"/>
+            <wp:wrapNone/>
+            <wp:docPr id="2" name="image4.png"/>
+            <a:graphic>
+              <a:graphicData uri="http://schemas.openxmlformats.org/drawingml/2006/picture">
+                <pic:pic>
+                  <pic:nvPicPr>
+                    <pic:cNvPr id="0" name="image4.png"/>
+                    <pic:cNvPicPr preferRelativeResize="0"/>
+                  </pic:nvPicPr>
+                  <pic:blipFill>
+                    <a:blip r:embed="rId11"/>
+                    <a:srcRect b="0" l="0" r="0" t="0"/>
+                    <a:stretch>
+                      <a:fillRect/>
+                    </a:stretch>
+                  </pic:blipFill>
+                  <pic:spPr>
+                    <a:xfrm>
+                      <a:off x="0" y="0"/>
+                      <a:ext cx="6362136" cy="3771900"/>
+                    </a:xfrm>
+                    <a:prstGeom prst="rect"/>
+                    <a:ln/>
+                  </pic:spPr>
+                </pic:pic>
+              </a:graphicData>
+            </a:graphic>
+          </wp:anchor>
+        </w:drawing>
+      </w:r>
+    </w:p>
+    <w:p>
+      <w:pPr>
+        <w:ind w:left="0" w:firstLine="0"/>
+        <w:rPr/>
+      </w:pPr>
+      <w:r>
+        <w:rPr>
+          <w:rtl w:val="0"/>
+        </w:rPr>
+      </w:r>
+    </w:p>
+    <w:p>
+      <w:pPr>
+        <w:ind w:left="0" w:firstLine="0"/>
+        <w:rPr/>
+      </w:pPr>
+      <w:r>
+        <w:rPr>
+          <w:rtl w:val="0"/>
+        </w:rPr>
+      </w:r>
+    </w:p>
+    <w:p>
+      <w:pPr>
+        <w:ind w:left="0" w:firstLine="0"/>
+        <w:rPr/>
+      </w:pPr>
+      <w:r>
+        <w:rPr>
+          <w:rtl w:val="0"/>
+        </w:rPr>
+      </w:r>
+    </w:p>
+    <w:p>
+      <w:pPr>
+        <w:ind w:left="0" w:firstLine="0"/>
+        <w:rPr/>
+      </w:pPr>
+      <w:r>
+        <w:rPr>
+          <w:rtl w:val="0"/>
+        </w:rPr>
+      </w:r>
+    </w:p>
+    <w:p>
+      <w:pPr>
+        <w:ind w:left="0" w:firstLine="0"/>
+        <w:rPr/>
+      </w:pPr>
+      <w:r>
+        <w:rPr>
+          <w:rtl w:val="0"/>
+        </w:rPr>
+      </w:r>
+    </w:p>
+    <w:p>
+      <w:pPr>
+        <w:ind w:left="0" w:firstLine="0"/>
+        <w:rPr/>
+      </w:pPr>
+      <w:r>
+        <w:rPr>
+          <w:rtl w:val="0"/>
+        </w:rPr>
+      </w:r>
+    </w:p>
+    <w:p>
+      <w:pPr>
+        <w:ind w:left="0" w:firstLine="0"/>
+        <w:rPr/>
+      </w:pPr>
+      <w:r>
+        <w:rPr>
+          <w:rtl w:val="0"/>
+        </w:rPr>
+      </w:r>
+    </w:p>
+    <w:p>
+      <w:pPr>
+        <w:ind w:left="0" w:firstLine="0"/>
+        <w:rPr/>
+      </w:pPr>
+      <w:r>
+        <w:rPr>
+          <w:rtl w:val="0"/>
+        </w:rPr>
+      </w:r>
+    </w:p>
+    <w:p>
+      <w:pPr>
+        <w:ind w:left="0" w:firstLine="0"/>
+        <w:rPr/>
+      </w:pPr>
+      <w:r>
+        <w:rPr>
+          <w:rtl w:val="0"/>
+        </w:rPr>
+      </w:r>
+    </w:p>
+    <w:p>
+      <w:pPr>
+        <w:ind w:left="0" w:firstLine="0"/>
+        <w:rPr/>
+      </w:pPr>
+      <w:r>
+        <w:rPr>
+          <w:rtl w:val="0"/>
+        </w:rPr>
+      </w:r>
+    </w:p>
+    <w:p>
+      <w:pPr>
+        <w:ind w:left="0" w:firstLine="0"/>
+        <w:rPr/>
+      </w:pPr>
+      <w:r>
+        <w:rPr>
+          <w:rtl w:val="0"/>
+        </w:rPr>
+      </w:r>
+    </w:p>
+    <w:p>
+      <w:pPr>
+        <w:ind w:left="0" w:firstLine="0"/>
+        <w:rPr/>
+      </w:pPr>
+      <w:r>
+        <w:rPr>
+          <w:rtl w:val="0"/>
+        </w:rPr>
+      </w:r>
+    </w:p>
+    <w:p>
+      <w:pPr>
+        <w:ind w:left="0" w:firstLine="0"/>
+        <w:rPr/>
+      </w:pPr>
+      <w:r>
+        <w:rPr>
+          <w:rtl w:val="0"/>
+        </w:rPr>
+      </w:r>
+    </w:p>
+    <w:p>
+      <w:pPr>
+        <w:ind w:left="0" w:firstLine="0"/>
+        <w:rPr/>
+      </w:pPr>
+      <w:r>
+        <w:rPr>
+          <w:rtl w:val="0"/>
+        </w:rPr>
+      </w:r>
+    </w:p>
+    <w:p>
+      <w:pPr>
+        <w:ind w:left="0" w:firstLine="0"/>
+        <w:rPr/>
+      </w:pPr>
+      <w:r>
+        <w:rPr>
+          <w:rtl w:val="0"/>
+        </w:rPr>
+      </w:r>
+    </w:p>
+    <w:p>
+      <w:pPr>
+        <w:ind w:left="0" w:firstLine="0"/>
+        <w:rPr/>
+      </w:pPr>
+      <w:r>
+        <w:rPr>
+          <w:rtl w:val="0"/>
+        </w:rPr>
+      </w:r>
+    </w:p>
+    <w:p>
+      <w:pPr>
+        <w:ind w:left="0" w:firstLine="0"/>
+        <w:rPr/>
+      </w:pPr>
+      <w:r>
+        <w:rPr>
+          <w:rtl w:val="0"/>
+        </w:rPr>
+      </w:r>
+    </w:p>
+    <w:p>
+      <w:pPr>
+        <w:rPr/>
+      </w:pPr>
+      <w:r>
+        <w:rPr>
+          <w:rtl w:val="0"/>
+        </w:rPr>
+      </w:r>
+    </w:p>
+    <w:p>
+      <w:pPr>
+        <w:rPr/>
+      </w:pPr>
+      <w:r>
+        <w:rPr>
+          <w:rtl w:val="0"/>
+        </w:rPr>
+      </w:r>
+    </w:p>
+    <w:p>
+      <w:pPr>
+        <w:pStyle w:val="Heading2"/>
+        <w:numPr>
+          <w:ilvl w:val="1"/>
+          <w:numId w:val="11"/>
+        </w:numPr>
+        <w:ind w:left="1440" w:hanging="360"/>
+        <w:rPr>
+          <w:sz w:val="32"/>
+          <w:szCs w:val="32"/>
+        </w:rPr>
+      </w:pPr>
+      <w:bookmarkStart w:colFirst="0" w:colLast="0" w:name="_heading=h.1pxezwc" w:id="27"/>
+      <w:bookmarkEnd w:id="27"/>
+      <w:r>
+        <w:rPr>
+          <w:rtl w:val="0"/>
+        </w:rPr>
+        <w:t xml:space="preserve">Descrição dos Subsistemas</w:t>
+      </w:r>
+      <w:r>
+        <w:rPr>
+          <w:rtl w:val="0"/>
+        </w:rPr>
+      </w:r>
+    </w:p>
+    <w:p>
+      <w:pPr>
+        <w:jc w:val="both"/>
         <w:rPr>
           <w:rFonts w:ascii="Manrope" w:cs="Manrope" w:eastAsia="Manrope" w:hAnsi="Manrope"/>
           <w:sz w:val="20"/>
@@ -7431,12 +7852,11 @@
           <w:szCs w:val="20"/>
           <w:rtl w:val="0"/>
         </w:rPr>
-        <w:t xml:space="preserve">Mapa ou organograma  com os módulos que existem no sistema.</w:t>
-      </w:r>
-    </w:p>
-    <w:p>
-      <w:pPr>
-        <w:jc w:val="both"/>
+        <w:t xml:space="preserve">Aqui detalhar cada subsistema com suas funcionalidades, ou seja, o que tem em cada módulo.</w:t>
+      </w:r>
+    </w:p>
+    <w:p>
+      <w:pPr>
         <w:rPr>
           <w:rFonts w:ascii="Manrope" w:cs="Manrope" w:eastAsia="Manrope" w:hAnsi="Manrope"/>
           <w:sz w:val="20"/>
@@ -7450,7 +7870,7 @@
           <w:szCs w:val="20"/>
           <w:rtl w:val="0"/>
         </w:rPr>
-        <w:t xml:space="preserve">Por exemplo, um portal principal, em seguida as áreas de acordo com perfil de acesso. Um painel administrativo para controle e gestão, por exemplo.</w:t>
+        <w:t xml:space="preserve">Pode usar uma ferramenta do tipo x-mind, draw.io,  etc.</w:t>
       </w:r>
     </w:p>
     <w:p>
@@ -7463,54 +7883,189 @@
       </w:pPr>
       <w:r>
         <w:rPr>
+          <w:rtl w:val="0"/>
+        </w:rPr>
+      </w:r>
+    </w:p>
+    <w:p>
+      <w:pPr>
+        <w:pStyle w:val="Heading3"/>
+        <w:numPr>
+          <w:ilvl w:val="2"/>
+          <w:numId w:val="11"/>
+        </w:numPr>
+        <w:ind w:left="2160" w:hanging="360"/>
+        <w:rPr/>
+      </w:pPr>
+      <w:bookmarkStart w:colFirst="0" w:colLast="0" w:name="_heading=h.49x2ik5" w:id="28"/>
+      <w:bookmarkEnd w:id="28"/>
+      <w:r>
+        <w:rPr>
+          <w:rtl w:val="0"/>
+        </w:rPr>
+        <w:t xml:space="preserve">Users Stories dos subsistemas</w:t>
+      </w:r>
+    </w:p>
+    <w:p>
+      <w:pPr>
+        <w:rPr/>
+      </w:pPr>
+      <w:r>
+        <w:rPr>
+          <w:rtl w:val="0"/>
+        </w:rPr>
+      </w:r>
+    </w:p>
+    <w:p>
+      <w:pPr>
+        <w:rPr/>
+      </w:pPr>
+      <w:r>
+        <w:rPr>
+          <w:rtl w:val="0"/>
+        </w:rPr>
+        <w:t xml:space="preserve">Dentre as users stories da seção 3.2 quais correspondem a cada subsistema.</w:t>
+      </w:r>
+    </w:p>
+    <w:p>
+      <w:pPr>
+        <w:rPr/>
+      </w:pPr>
+      <w:r>
+        <w:rPr>
+          <w:rtl w:val="0"/>
+        </w:rPr>
+      </w:r>
+    </w:p>
+    <w:p>
+      <w:pPr>
+        <w:pStyle w:val="Heading3"/>
+        <w:numPr>
+          <w:ilvl w:val="2"/>
+          <w:numId w:val="11"/>
+        </w:numPr>
+        <w:spacing w:after="0" w:lineRule="auto"/>
+        <w:ind w:left="2160" w:hanging="360"/>
+        <w:rPr/>
+      </w:pPr>
+      <w:bookmarkStart w:colFirst="0" w:colLast="0" w:name="_heading=h.2p2csry" w:id="29"/>
+      <w:bookmarkEnd w:id="29"/>
+      <w:r>
+        <w:rPr>
+          <w:rtl w:val="0"/>
+        </w:rPr>
+        <w:t xml:space="preserve">Requisitos de software</w:t>
+      </w:r>
+    </w:p>
+    <w:p>
+      <w:pPr>
+        <w:rPr>
           <w:rFonts w:ascii="Manrope" w:cs="Manrope" w:eastAsia="Manrope" w:hAnsi="Manrope"/>
           <w:sz w:val="20"/>
           <w:szCs w:val="20"/>
-          <w:rtl w:val="0"/>
-        </w:rPr>
-        <w:t xml:space="preserve">E tudo no servidor em nuvem, no nosso caso, Heroku.</w:t>
-      </w:r>
-    </w:p>
-    <w:p>
-      <w:pPr>
-        <w:rPr>
-          <w:rFonts w:ascii="Manrope" w:cs="Manrope" w:eastAsia="Manrope" w:hAnsi="Manrope"/>
-          <w:sz w:val="20"/>
-          <w:szCs w:val="20"/>
-        </w:rPr>
-      </w:pPr>
-      <w:r>
-        <w:rPr>
-          <w:rtl w:val="0"/>
-        </w:rPr>
-      </w:r>
-    </w:p>
-    <w:p>
-      <w:pPr>
-        <w:rPr>
-          <w:rFonts w:ascii="Manrope" w:cs="Manrope" w:eastAsia="Manrope" w:hAnsi="Manrope"/>
+        </w:rPr>
+      </w:pPr>
+      <w:r>
+        <w:rPr>
+          <w:rtl w:val="0"/>
+        </w:rPr>
+      </w:r>
+    </w:p>
+    <w:p>
+      <w:pPr>
+        <w:jc w:val="both"/>
+        <w:rPr/>
+      </w:pPr>
+      <w:r>
+        <w:rPr>
+          <w:rtl w:val="0"/>
+        </w:rPr>
+        <w:t xml:space="preserve">Dentre o total de tecnologias utilizadas na aplicação, da seção 4.4, quais  correspondem a cada subsistema.</w:t>
+      </w:r>
+    </w:p>
+    <w:p>
+      <w:pPr>
+        <w:jc w:val="both"/>
+        <w:rPr/>
+      </w:pPr>
+      <w:r>
+        <w:rPr>
+          <w:rtl w:val="0"/>
+        </w:rPr>
+      </w:r>
+    </w:p>
+    <w:p>
+      <w:pPr>
+        <w:pStyle w:val="Heading3"/>
+        <w:numPr>
+          <w:ilvl w:val="2"/>
+          <w:numId w:val="11"/>
+        </w:numPr>
+        <w:rPr>
+          <w:rFonts w:ascii="Space Mono" w:cs="Space Mono" w:eastAsia="Space Mono" w:hAnsi="Space Mono"/>
           <w:b w:val="1"/>
-          <w:sz w:val="20"/>
-          <w:szCs w:val="20"/>
-        </w:rPr>
-      </w:pPr>
-      <w:r>
-        <w:rPr>
-          <w:rFonts w:ascii="Manrope" w:cs="Manrope" w:eastAsia="Manrope" w:hAnsi="Manrope"/>
-          <w:sz w:val="20"/>
-          <w:szCs w:val="20"/>
-          <w:rtl w:val="0"/>
-        </w:rPr>
-        <w:t xml:space="preserve">Pode usar uma ferramenta do tipo x-mind, draw.io,  etc.</w:t>
-      </w:r>
-      <w:r>
-        <w:rPr>
-          <w:rtl w:val="0"/>
-        </w:rPr>
-      </w:r>
-    </w:p>
-    <w:p>
-      <w:pPr>
+          <w:sz w:val="24"/>
+          <w:szCs w:val="24"/>
+        </w:rPr>
+      </w:pPr>
+      <w:bookmarkStart w:colFirst="0" w:colLast="0" w:name="_heading=h.mtlmsmbvafe5" w:id="30"/>
+      <w:bookmarkEnd w:id="30"/>
+      <w:r>
+        <w:rPr>
+          <w:rtl w:val="0"/>
+        </w:rPr>
+        <w:t xml:space="preserve">Documentação via postman</w:t>
+      </w:r>
+    </w:p>
+    <w:p>
+      <w:pPr>
+        <w:ind w:left="0" w:firstLine="0"/>
+        <w:rPr/>
+      </w:pPr>
+      <w:hyperlink r:id="rId12">
+        <w:r>
+          <w:rPr>
+            <w:rFonts w:ascii="Arial" w:cs="Arial" w:eastAsia="Arial" w:hAnsi="Arial"/>
+            <w:color w:val="1155cc"/>
+            <w:sz w:val="23"/>
+            <w:szCs w:val="23"/>
+            <w:highlight w:val="white"/>
+            <w:rtl w:val="0"/>
+          </w:rPr>
+          <w:t xml:space="preserve">https://documenter.getpostman.com/view/13084425/Uz5AtKSy</w:t>
+        </w:r>
+      </w:hyperlink>
+      <w:r>
+        <w:rPr>
+          <w:rtl w:val="0"/>
+        </w:rPr>
+      </w:r>
+    </w:p>
+    <w:p>
+      <w:pPr>
+        <w:jc w:val="both"/>
+        <w:rPr/>
+      </w:pPr>
+      <w:r>
+        <w:rPr>
+          <w:rtl w:val="0"/>
+        </w:rPr>
+      </w:r>
+    </w:p>
+    <w:p>
+      <w:pPr>
+        <w:ind w:left="1440" w:firstLine="0"/>
+        <w:rPr/>
+      </w:pPr>
+      <w:r>
+        <w:rPr>
+          <w:rtl w:val="0"/>
+        </w:rPr>
+      </w:r>
+    </w:p>
+    <w:p>
+      <w:pPr>
+        <w:ind w:left="1440" w:firstLine="0"/>
         <w:rPr/>
       </w:pPr>
       <w:r>
@@ -7524,203 +8079,7 @@
         <w:pStyle w:val="Heading2"/>
         <w:numPr>
           <w:ilvl w:val="1"/>
-          <w:numId w:val="8"/>
-        </w:numPr>
-        <w:ind w:left="1440" w:hanging="360"/>
-        <w:rPr>
-          <w:sz w:val="32"/>
-          <w:szCs w:val="32"/>
-        </w:rPr>
-      </w:pPr>
-      <w:bookmarkStart w:colFirst="0" w:colLast="0" w:name="_heading=h.1pxezwc" w:id="27"/>
-      <w:bookmarkEnd w:id="27"/>
-      <w:r>
-        <w:rPr>
-          <w:rtl w:val="0"/>
-        </w:rPr>
-        <w:t xml:space="preserve">Descrição dos Subsistemas</w:t>
-      </w:r>
-      <w:r>
-        <w:rPr>
-          <w:rtl w:val="0"/>
-        </w:rPr>
-      </w:r>
-    </w:p>
-    <w:p>
-      <w:pPr>
-        <w:jc w:val="both"/>
-        <w:rPr>
-          <w:rFonts w:ascii="Manrope" w:cs="Manrope" w:eastAsia="Manrope" w:hAnsi="Manrope"/>
-          <w:sz w:val="20"/>
-          <w:szCs w:val="20"/>
-        </w:rPr>
-      </w:pPr>
-      <w:r>
-        <w:rPr>
-          <w:rFonts w:ascii="Manrope" w:cs="Manrope" w:eastAsia="Manrope" w:hAnsi="Manrope"/>
-          <w:sz w:val="20"/>
-          <w:szCs w:val="20"/>
-          <w:rtl w:val="0"/>
-        </w:rPr>
-        <w:t xml:space="preserve">Aqui detalhar cada subsistema com suas funcionalidades, ou seja, o que tem em cada módulo.</w:t>
-      </w:r>
-    </w:p>
-    <w:p>
-      <w:pPr>
-        <w:rPr>
-          <w:rFonts w:ascii="Manrope" w:cs="Manrope" w:eastAsia="Manrope" w:hAnsi="Manrope"/>
-          <w:sz w:val="20"/>
-          <w:szCs w:val="20"/>
-        </w:rPr>
-      </w:pPr>
-      <w:r>
-        <w:rPr>
-          <w:rFonts w:ascii="Manrope" w:cs="Manrope" w:eastAsia="Manrope" w:hAnsi="Manrope"/>
-          <w:sz w:val="20"/>
-          <w:szCs w:val="20"/>
-          <w:rtl w:val="0"/>
-        </w:rPr>
-        <w:t xml:space="preserve">Pode usar uma ferramenta do tipo x-mind, draw.io,  etc.</w:t>
-      </w:r>
-    </w:p>
-    <w:p>
-      <w:pPr>
-        <w:rPr>
-          <w:rFonts w:ascii="Manrope" w:cs="Manrope" w:eastAsia="Manrope" w:hAnsi="Manrope"/>
-          <w:sz w:val="20"/>
-          <w:szCs w:val="20"/>
-        </w:rPr>
-      </w:pPr>
-      <w:r>
-        <w:rPr>
-          <w:rtl w:val="0"/>
-        </w:rPr>
-      </w:r>
-    </w:p>
-    <w:p>
-      <w:pPr>
-        <w:pStyle w:val="Heading3"/>
-        <w:numPr>
-          <w:ilvl w:val="2"/>
-          <w:numId w:val="8"/>
-        </w:numPr>
-        <w:ind w:left="2160" w:hanging="360"/>
-        <w:rPr/>
-      </w:pPr>
-      <w:bookmarkStart w:colFirst="0" w:colLast="0" w:name="_heading=h.49x2ik5" w:id="28"/>
-      <w:bookmarkEnd w:id="28"/>
-      <w:r>
-        <w:rPr>
-          <w:rtl w:val="0"/>
-        </w:rPr>
-        <w:t xml:space="preserve">Users Stories dos subsistemas</w:t>
-      </w:r>
-    </w:p>
-    <w:p>
-      <w:pPr>
-        <w:rPr/>
-      </w:pPr>
-      <w:r>
-        <w:rPr>
-          <w:rtl w:val="0"/>
-        </w:rPr>
-      </w:r>
-    </w:p>
-    <w:p>
-      <w:pPr>
-        <w:rPr/>
-      </w:pPr>
-      <w:r>
-        <w:rPr>
-          <w:rtl w:val="0"/>
-        </w:rPr>
-        <w:t xml:space="preserve">Dentre as users stories da seção 3.2 quais correspondem a cada subsistema.</w:t>
-      </w:r>
-    </w:p>
-    <w:p>
-      <w:pPr>
-        <w:rPr/>
-      </w:pPr>
-      <w:r>
-        <w:rPr>
-          <w:rtl w:val="0"/>
-        </w:rPr>
-      </w:r>
-    </w:p>
-    <w:p>
-      <w:pPr>
-        <w:pStyle w:val="Heading3"/>
-        <w:numPr>
-          <w:ilvl w:val="2"/>
-          <w:numId w:val="8"/>
-        </w:numPr>
-        <w:spacing w:after="0" w:lineRule="auto"/>
-        <w:ind w:left="2160" w:hanging="360"/>
-        <w:rPr/>
-      </w:pPr>
-      <w:bookmarkStart w:colFirst="0" w:colLast="0" w:name="_heading=h.2p2csry" w:id="29"/>
-      <w:bookmarkEnd w:id="29"/>
-      <w:r>
-        <w:rPr>
-          <w:rtl w:val="0"/>
-        </w:rPr>
-        <w:t xml:space="preserve">Requisitos de software</w:t>
-      </w:r>
-    </w:p>
-    <w:p>
-      <w:pPr>
-        <w:rPr>
-          <w:rFonts w:ascii="Manrope" w:cs="Manrope" w:eastAsia="Manrope" w:hAnsi="Manrope"/>
-          <w:sz w:val="20"/>
-          <w:szCs w:val="20"/>
-        </w:rPr>
-      </w:pPr>
-      <w:r>
-        <w:rPr>
-          <w:rtl w:val="0"/>
-        </w:rPr>
-      </w:r>
-    </w:p>
-    <w:p>
-      <w:pPr>
-        <w:jc w:val="both"/>
-        <w:rPr/>
-      </w:pPr>
-      <w:r>
-        <w:rPr>
-          <w:rtl w:val="0"/>
-        </w:rPr>
-        <w:t xml:space="preserve">Dentre o total de tecnologias utilizadas na aplicação, da seção 4.4, quais  correspondem a cada subsistema.</w:t>
-      </w:r>
-    </w:p>
-    <w:p>
-      <w:pPr>
-        <w:ind w:left="1440" w:firstLine="0"/>
-        <w:rPr/>
-      </w:pPr>
-      <w:r>
-        <w:rPr>
-          <w:rtl w:val="0"/>
-        </w:rPr>
-      </w:r>
-    </w:p>
-    <w:p>
-      <w:pPr>
-        <w:ind w:left="1440" w:firstLine="0"/>
-        <w:rPr/>
-      </w:pPr>
-      <w:r>
-        <w:rPr>
-          <w:rtl w:val="0"/>
-        </w:rPr>
-      </w:r>
-    </w:p>
-    <w:p>
-      <w:pPr>
-        <w:pStyle w:val="Heading2"/>
-        <w:numPr>
-          <w:ilvl w:val="1"/>
-          <w:numId w:val="8"/>
+          <w:numId w:val="11"/>
         </w:numPr>
         <w:spacing w:after="0" w:lineRule="auto"/>
         <w:ind w:left="1440" w:hanging="360"/>
@@ -7729,8 +8088,8 @@
           <w:szCs w:val="32"/>
         </w:rPr>
       </w:pPr>
-      <w:bookmarkStart w:colFirst="0" w:colLast="0" w:name="_heading=h.147n2zr" w:id="30"/>
-      <w:bookmarkEnd w:id="30"/>
+      <w:bookmarkStart w:colFirst="0" w:colLast="0" w:name="_heading=h.147n2zr" w:id="31"/>
+      <w:bookmarkEnd w:id="31"/>
       <w:r>
         <w:rPr>
           <w:rtl w:val="0"/>
@@ -7762,24 +8121,7 @@
         <w:rPr>
           <w:rtl w:val="0"/>
         </w:rPr>
-        <w:t xml:space="preserve">Colocar em uma tabela  as tecnologias utilizadas na aplicação especificando o que é, em que é utilizada no projeto  e  qual a versão.</w:t>
-      </w:r>
-    </w:p>
-    <w:p>
-      <w:pPr>
-        <w:pStyle w:val="Heading1"/>
-        <w:spacing w:after="0" w:lineRule="auto"/>
-        <w:rPr/>
-      </w:pPr>
-      <w:bookmarkStart w:colFirst="0" w:colLast="0" w:name="_heading=h.3o7alnk" w:id="31"/>
-      <w:bookmarkEnd w:id="31"/>
-      <w:r>
-        <w:br w:type="page"/>
-      </w:r>
-      <w:r>
-        <w:rPr>
-          <w:rtl w:val="0"/>
-        </w:rPr>
+        <w:t xml:space="preserve">Colocar em uma tabela  as tecnologias utilizadas na aplicação especificando o que é, em que é utilizada no projeto  e  qual a versão</w:t>
       </w:r>
     </w:p>
     <w:p>
@@ -7791,7 +8133,7 @@
         <w:widowControl w:val="1"/>
         <w:numPr>
           <w:ilvl w:val="0"/>
-          <w:numId w:val="8"/>
+          <w:numId w:val="11"/>
         </w:numPr>
         <w:pBdr>
           <w:top w:space="0" w:sz="0" w:val="nil"/>
@@ -7872,7 +8214,7 @@
         <w:pStyle w:val="Heading2"/>
         <w:numPr>
           <w:ilvl w:val="1"/>
-          <w:numId w:val="8"/>
+          <w:numId w:val="11"/>
         </w:numPr>
         <w:spacing w:after="0" w:lineRule="auto"/>
         <w:ind w:left="1440" w:hanging="360"/>
@@ -8015,7 +8357,7 @@
         <w:pStyle w:val="Heading2"/>
         <w:numPr>
           <w:ilvl w:val="1"/>
-          <w:numId w:val="8"/>
+          <w:numId w:val="11"/>
         </w:numPr>
         <w:spacing w:after="0" w:lineRule="auto"/>
         <w:ind w:left="1440" w:hanging="360"/>
@@ -8096,34 +8438,29 @@
           <w:rtl w:val="0"/>
         </w:rPr>
       </w:r>
-    </w:p>
-    <w:p>
-      <w:pPr>
-        <w:spacing w:after="40" w:lineRule="auto"/>
-        <w:rPr/>
-      </w:pPr>
-      <w:r>
-        <w:rPr>
-          <w:rtl w:val="0"/>
-        </w:rPr>
-        <w:t xml:space="preserve">do site. </w:t>
-      </w:r>
-      <w:r>
-        <w:rPr/>
+      <w:r>
         <w:drawing>
-          <wp:inline distB="114300" distT="114300" distL="114300" distR="114300">
+          <wp:anchor allowOverlap="1" behindDoc="0" distB="114300" distT="114300" distL="114300" distR="114300" hidden="0" layoutInCell="1" locked="0" relativeHeight="0" simplePos="0">
+            <wp:simplePos x="0" y="0"/>
+            <wp:positionH relativeFrom="column">
+              <wp:posOffset>862012</wp:posOffset>
+            </wp:positionH>
+            <wp:positionV relativeFrom="paragraph">
+              <wp:posOffset>209550</wp:posOffset>
+            </wp:positionV>
             <wp:extent cx="3664649" cy="2746590"/>
             <wp:effectExtent b="0" l="0" r="0" t="0"/>
-            <wp:docPr id="7" name="image7.png"/>
+            <wp:wrapNone/>
+            <wp:docPr id="8" name="image9.png"/>
             <a:graphic>
               <a:graphicData uri="http://schemas.openxmlformats.org/drawingml/2006/picture">
                 <pic:pic>
                   <pic:nvPicPr>
-                    <pic:cNvPr id="0" name="image7.png"/>
+                    <pic:cNvPr id="0" name="image9.png"/>
                     <pic:cNvPicPr preferRelativeResize="0"/>
                   </pic:nvPicPr>
                   <pic:blipFill>
-                    <a:blip r:embed="rId11"/>
+                    <a:blip r:embed="rId13"/>
                     <a:srcRect b="0" l="0" r="0" t="0"/>
                     <a:stretch>
                       <a:fillRect/>
@@ -8140,6 +8477,185 @@
                 </pic:pic>
               </a:graphicData>
             </a:graphic>
+          </wp:anchor>
+        </w:drawing>
+      </w:r>
+    </w:p>
+    <w:p>
+      <w:pPr>
+        <w:spacing w:after="40" w:lineRule="auto"/>
+        <w:rPr/>
+      </w:pPr>
+      <w:r>
+        <w:rPr>
+          <w:rtl w:val="0"/>
+        </w:rPr>
+      </w:r>
+    </w:p>
+    <w:p>
+      <w:pPr>
+        <w:spacing w:after="40" w:lineRule="auto"/>
+        <w:rPr/>
+      </w:pPr>
+      <w:r>
+        <w:rPr>
+          <w:rtl w:val="0"/>
+        </w:rPr>
+      </w:r>
+    </w:p>
+    <w:p>
+      <w:pPr>
+        <w:spacing w:after="40" w:lineRule="auto"/>
+        <w:rPr/>
+      </w:pPr>
+      <w:r>
+        <w:rPr>
+          <w:rtl w:val="0"/>
+        </w:rPr>
+      </w:r>
+    </w:p>
+    <w:p>
+      <w:pPr>
+        <w:spacing w:after="40" w:lineRule="auto"/>
+        <w:rPr/>
+      </w:pPr>
+      <w:r>
+        <w:rPr>
+          <w:rtl w:val="0"/>
+        </w:rPr>
+      </w:r>
+    </w:p>
+    <w:p>
+      <w:pPr>
+        <w:spacing w:after="40" w:lineRule="auto"/>
+        <w:rPr/>
+      </w:pPr>
+      <w:r>
+        <w:rPr>
+          <w:rtl w:val="0"/>
+        </w:rPr>
+      </w:r>
+    </w:p>
+    <w:p>
+      <w:pPr>
+        <w:spacing w:after="40" w:lineRule="auto"/>
+        <w:rPr/>
+      </w:pPr>
+      <w:r>
+        <w:rPr>
+          <w:rtl w:val="0"/>
+        </w:rPr>
+      </w:r>
+    </w:p>
+    <w:p>
+      <w:pPr>
+        <w:spacing w:after="40" w:lineRule="auto"/>
+        <w:rPr/>
+      </w:pPr>
+      <w:r>
+        <w:rPr>
+          <w:rtl w:val="0"/>
+        </w:rPr>
+      </w:r>
+    </w:p>
+    <w:p>
+      <w:pPr>
+        <w:spacing w:after="40" w:lineRule="auto"/>
+        <w:rPr/>
+      </w:pPr>
+      <w:r>
+        <w:rPr>
+          <w:rtl w:val="0"/>
+        </w:rPr>
+      </w:r>
+    </w:p>
+    <w:p>
+      <w:pPr>
+        <w:spacing w:after="40" w:lineRule="auto"/>
+        <w:rPr/>
+      </w:pPr>
+      <w:r>
+        <w:rPr>
+          <w:rtl w:val="0"/>
+        </w:rPr>
+        <w:t xml:space="preserve">Tipografia: Escolhemos a fonte “</w:t>
+      </w:r>
+      <w:r>
+        <w:rPr>
+          <w:rFonts w:ascii="Nunito" w:cs="Nunito" w:eastAsia="Nunito" w:hAnsi="Nunito"/>
+          <w:rtl w:val="0"/>
+        </w:rPr>
+        <w:t xml:space="preserve">Nunito</w:t>
+      </w:r>
+      <w:r>
+        <w:rPr>
+          <w:rtl w:val="0"/>
+        </w:rPr>
+        <w:t xml:space="preserve">” como a principal e a “</w:t>
+      </w:r>
+      <w:r>
+        <w:rPr>
+          <w:rFonts w:ascii="Roboto Slab" w:cs="Roboto Slab" w:eastAsia="Roboto Slab" w:hAnsi="Roboto Slab"/>
+          <w:rtl w:val="0"/>
+        </w:rPr>
+        <w:t xml:space="preserve">Roboto Slab</w:t>
+      </w:r>
+      <w:r>
+        <w:rPr>
+          <w:rtl w:val="0"/>
+        </w:rPr>
+        <w:t xml:space="preserve">” como destaque. Ambas estão no Brandbook da ONG e, em algumas partes do projeto são colocadas em negrito para mostrar a importância do conteúdo marcado.</w:t>
+      </w:r>
+    </w:p>
+    <w:p>
+      <w:pPr>
+        <w:spacing w:after="40" w:lineRule="auto"/>
+        <w:ind w:left="0" w:firstLine="0"/>
+        <w:rPr/>
+      </w:pPr>
+      <w:r>
+        <w:rPr>
+          <w:rtl w:val="0"/>
+        </w:rPr>
+      </w:r>
+    </w:p>
+    <w:p>
+      <w:pPr>
+        <w:spacing w:after="40" w:lineRule="auto"/>
+        <w:rPr/>
+      </w:pPr>
+      <w:r>
+        <w:rPr/>
+        <w:drawing>
+          <wp:inline distB="114300" distT="114300" distL="114300" distR="114300">
+            <wp:extent cx="5722049" cy="3143700"/>
+            <wp:effectExtent b="0" l="0" r="0" t="0"/>
+            <wp:docPr id="7" name="image6.png"/>
+            <a:graphic>
+              <a:graphicData uri="http://schemas.openxmlformats.org/drawingml/2006/picture">
+                <pic:pic>
+                  <pic:nvPicPr>
+                    <pic:cNvPr id="0" name="image6.png"/>
+                    <pic:cNvPicPr preferRelativeResize="0"/>
+                  </pic:nvPicPr>
+                  <pic:blipFill>
+                    <a:blip r:embed="rId14"/>
+                    <a:srcRect b="0" l="0" r="0" t="0"/>
+                    <a:stretch>
+                      <a:fillRect/>
+                    </a:stretch>
+                  </pic:blipFill>
+                  <pic:spPr>
+                    <a:xfrm>
+                      <a:off x="0" y="0"/>
+                      <a:ext cx="5722049" cy="3143700"/>
+                    </a:xfrm>
+                    <a:prstGeom prst="rect"/>
+                    <a:ln/>
+                  </pic:spPr>
+                </pic:pic>
+              </a:graphicData>
+            </a:graphic>
           </wp:inline>
         </w:drawing>
       </w:r>
@@ -8147,44 +8663,6 @@
         <w:rPr>
           <w:rtl w:val="0"/>
         </w:rPr>
-      </w:r>
-    </w:p>
-    <w:p>
-      <w:pPr>
-        <w:spacing w:after="40" w:lineRule="auto"/>
-        <w:rPr/>
-      </w:pPr>
-      <w:r>
-        <w:rPr>
-          <w:rtl w:val="0"/>
-        </w:rPr>
-        <w:t xml:space="preserve">Tipografia: Escolhemos a fonte “</w:t>
-      </w:r>
-      <w:r>
-        <w:rPr>
-          <w:rFonts w:ascii="Nunito" w:cs="Nunito" w:eastAsia="Nunito" w:hAnsi="Nunito"/>
-          <w:rtl w:val="0"/>
-        </w:rPr>
-        <w:t xml:space="preserve">Nunito</w:t>
-      </w:r>
-      <w:r>
-        <w:rPr>
-          <w:rtl w:val="0"/>
-        </w:rPr>
-        <w:t xml:space="preserve">” como a principal e a “</w:t>
-      </w:r>
-      <w:r>
-        <w:rPr>
-          <w:rFonts w:ascii="Roboto Slab" w:cs="Roboto Slab" w:eastAsia="Roboto Slab" w:hAnsi="Roboto Slab"/>
-          <w:rtl w:val="0"/>
-        </w:rPr>
-        <w:t xml:space="preserve">Roboto Slab</w:t>
-      </w:r>
-      <w:r>
-        <w:rPr>
-          <w:rtl w:val="0"/>
-        </w:rPr>
-        <w:t xml:space="preserve">” como destaque. Ambas estão no Brandbook da ONG e, em algumas partes do projeto são colocadas em negrito para mostrar a importância do conteúdo marcado.</w:t>
       </w:r>
     </w:p>
     <w:p>
@@ -8235,16 +8713,16 @@
             <wp:extent cx="559499" cy="537700"/>
             <wp:effectExtent b="0" l="0" r="0" t="0"/>
             <wp:wrapNone/>
-            <wp:docPr id="6" name="image10.png"/>
+            <wp:docPr id="10" name="image1.png"/>
             <a:graphic>
               <a:graphicData uri="http://schemas.openxmlformats.org/drawingml/2006/picture">
                 <pic:pic>
                   <pic:nvPicPr>
-                    <pic:cNvPr id="0" name="image10.png"/>
+                    <pic:cNvPr id="0" name="image1.png"/>
                     <pic:cNvPicPr preferRelativeResize="0"/>
                   </pic:nvPicPr>
                   <pic:blipFill>
-                    <a:blip r:embed="rId12"/>
+                    <a:blip r:embed="rId15"/>
                     <a:srcRect b="0" l="0" r="0" t="0"/>
                     <a:stretch>
                       <a:fillRect/>
@@ -8277,16 +8755,16 @@
             <wp:extent cx="473774" cy="432318"/>
             <wp:effectExtent b="0" l="0" r="0" t="0"/>
             <wp:wrapNone/>
-            <wp:docPr id="1" name="image1.png"/>
+            <wp:docPr id="1" name="image12.png"/>
             <a:graphic>
               <a:graphicData uri="http://schemas.openxmlformats.org/drawingml/2006/picture">
                 <pic:pic>
                   <pic:nvPicPr>
-                    <pic:cNvPr id="0" name="image1.png"/>
+                    <pic:cNvPr id="0" name="image12.png"/>
                     <pic:cNvPicPr preferRelativeResize="0"/>
                   </pic:nvPicPr>
                   <pic:blipFill>
-                    <a:blip r:embed="rId13"/>
+                    <a:blip r:embed="rId16"/>
                     <a:srcRect b="0" l="0" r="0" t="0"/>
                     <a:stretch>
                       <a:fillRect/>
@@ -8319,7 +8797,7 @@
             <wp:extent cx="445199" cy="507032"/>
             <wp:effectExtent b="0" l="0" r="0" t="0"/>
             <wp:wrapNone/>
-            <wp:docPr id="10" name="image2.png"/>
+            <wp:docPr id="14" name="image2.png"/>
             <a:graphic>
               <a:graphicData uri="http://schemas.openxmlformats.org/drawingml/2006/picture">
                 <pic:pic>
@@ -8328,7 +8806,7 @@
                     <pic:cNvPicPr preferRelativeResize="0"/>
                   </pic:nvPicPr>
                   <pic:blipFill>
-                    <a:blip r:embed="rId14"/>
+                    <a:blip r:embed="rId17"/>
                     <a:srcRect b="0" l="0" r="0" t="0"/>
                     <a:stretch>
                       <a:fillRect/>
@@ -8361,16 +8839,16 @@
             <wp:extent cx="492824" cy="484610"/>
             <wp:effectExtent b="0" l="0" r="0" t="0"/>
             <wp:wrapNone/>
-            <wp:docPr id="4" name="image4.png"/>
+            <wp:docPr id="5" name="image16.png"/>
             <a:graphic>
               <a:graphicData uri="http://schemas.openxmlformats.org/drawingml/2006/picture">
                 <pic:pic>
                   <pic:nvPicPr>
-                    <pic:cNvPr id="0" name="image4.png"/>
+                    <pic:cNvPr id="0" name="image16.png"/>
                     <pic:cNvPicPr preferRelativeResize="0"/>
                   </pic:nvPicPr>
                   <pic:blipFill>
-                    <a:blip r:embed="rId15"/>
+                    <a:blip r:embed="rId18"/>
                     <a:srcRect b="0" l="0" r="0" t="0"/>
                     <a:stretch>
                       <a:fillRect/>
@@ -8403,7 +8881,7 @@
             <wp:extent cx="469201" cy="542925"/>
             <wp:effectExtent b="0" l="0" r="0" t="0"/>
             <wp:wrapNone/>
-            <wp:docPr id="8" name="image8.png"/>
+            <wp:docPr id="11" name="image8.png"/>
             <a:graphic>
               <a:graphicData uri="http://schemas.openxmlformats.org/drawingml/2006/picture">
                 <pic:pic>
@@ -8412,7 +8890,7 @@
                     <pic:cNvPicPr preferRelativeResize="0"/>
                   </pic:nvPicPr>
                   <pic:blipFill>
-                    <a:blip r:embed="rId16"/>
+                    <a:blip r:embed="rId19"/>
                     <a:srcRect b="0" l="0" r="0" t="0"/>
                     <a:stretch>
                       <a:fillRect/>
@@ -8445,16 +8923,16 @@
             <wp:extent cx="594140" cy="519113"/>
             <wp:effectExtent b="0" l="0" r="0" t="0"/>
             <wp:wrapNone/>
-            <wp:docPr id="11" name="image9.png"/>
+            <wp:docPr id="15" name="image3.png"/>
             <a:graphic>
               <a:graphicData uri="http://schemas.openxmlformats.org/drawingml/2006/picture">
                 <pic:pic>
                   <pic:nvPicPr>
-                    <pic:cNvPr id="0" name="image9.png"/>
+                    <pic:cNvPr id="0" name="image3.png"/>
                     <pic:cNvPicPr preferRelativeResize="0"/>
                   </pic:nvPicPr>
                   <pic:blipFill>
-                    <a:blip r:embed="rId17"/>
+                    <a:blip r:embed="rId20"/>
                     <a:srcRect b="0" l="0" r="0" t="0"/>
                     <a:stretch>
                       <a:fillRect/>
@@ -8486,7 +8964,7 @@
           <wp:inline distB="114300" distT="114300" distL="114300" distR="114300">
             <wp:extent cx="649858" cy="585788"/>
             <wp:effectExtent b="0" l="0" r="0" t="0"/>
-            <wp:docPr id="2" name="image5.png"/>
+            <wp:docPr id="3" name="image5.png"/>
             <a:graphic>
               <a:graphicData uri="http://schemas.openxmlformats.org/drawingml/2006/picture">
                 <pic:pic>
@@ -8495,7 +8973,7 @@
                     <pic:cNvPicPr preferRelativeResize="0"/>
                   </pic:nvPicPr>
                   <pic:blipFill>
-                    <a:blip r:embed="rId18"/>
+                    <a:blip r:embed="rId21"/>
                     <a:srcRect b="0" l="0" r="0" t="0"/>
                     <a:stretch>
                       <a:fillRect/>
@@ -8541,7 +9019,7 @@
         <w:widowControl w:val="1"/>
         <w:numPr>
           <w:ilvl w:val="0"/>
-          <w:numId w:val="8"/>
+          <w:numId w:val="11"/>
         </w:numPr>
         <w:pBdr>
           <w:top w:space="0" w:sz="0" w:val="nil"/>
@@ -8582,11 +9060,7 @@
         <w:spacing w:after="0" w:before="0" w:line="276" w:lineRule="auto"/>
         <w:ind w:left="0" w:right="0" w:firstLine="0"/>
         <w:jc w:val="left"/>
-        <w:rPr>
-          <w:rFonts w:ascii="Manrope" w:cs="Manrope" w:eastAsia="Manrope" w:hAnsi="Manrope"/>
-          <w:sz w:val="20"/>
-          <w:szCs w:val="20"/>
-        </w:rPr>
+        <w:rPr/>
       </w:pPr>
       <w:r>
         <w:rPr>
@@ -8611,607 +9085,12 @@
         <w:spacing w:after="0" w:before="0" w:line="276" w:lineRule="auto"/>
         <w:ind w:left="0" w:right="0" w:firstLine="0"/>
         <w:jc w:val="left"/>
-        <w:rPr>
-          <w:rFonts w:ascii="Manrope" w:cs="Manrope" w:eastAsia="Manrope" w:hAnsi="Manrope"/>
-          <w:sz w:val="20"/>
-          <w:szCs w:val="20"/>
-        </w:rPr>
-      </w:pPr>
-      <w:r>
-        <w:rPr>
-          <w:rFonts w:ascii="Manrope" w:cs="Manrope" w:eastAsia="Manrope" w:hAnsi="Manrope"/>
-          <w:sz w:val="20"/>
-          <w:szCs w:val="20"/>
-          <w:highlight w:val="white"/>
-          <w:rtl w:val="0"/>
-        </w:rPr>
-        <w:t xml:space="preserve">documento contendo diagrama de entidades e relacionamentos do banco de dado</w:t>
-      </w:r>
-      <w:r>
-        <w:rPr>
-          <w:highlight w:val="white"/>
-          <w:rtl w:val="0"/>
-        </w:rPr>
-        <w:t xml:space="preserve">s</w:t>
-      </w:r>
-      <w:r>
-        <w:rPr>
-          <w:rtl w:val="0"/>
-        </w:rPr>
-      </w:r>
-    </w:p>
-    <w:p>
-      <w:pPr>
-        <w:pStyle w:val="Heading2"/>
-        <w:numPr>
-          <w:ilvl w:val="1"/>
-          <w:numId w:val="8"/>
-        </w:numPr>
-        <w:spacing w:after="0" w:lineRule="auto"/>
-        <w:ind w:left="1440" w:hanging="360"/>
-        <w:rPr>
-          <w:sz w:val="32"/>
-          <w:szCs w:val="32"/>
-        </w:rPr>
-      </w:pPr>
-      <w:bookmarkStart w:colFirst="0" w:colLast="0" w:name="_heading=h.vx1227" w:id="36"/>
-      <w:bookmarkEnd w:id="36"/>
-      <w:r>
-        <w:rPr>
-          <w:rtl w:val="0"/>
-        </w:rPr>
-        <w:t xml:space="preserve">Modelo Conceitual</w:t>
-      </w:r>
-      <w:r>
-        <w:rPr>
-          <w:rtl w:val="0"/>
-        </w:rPr>
-      </w:r>
-    </w:p>
-    <w:p>
-      <w:pPr>
-        <w:rPr>
-          <w:rFonts w:ascii="Manrope" w:cs="Manrope" w:eastAsia="Manrope" w:hAnsi="Manrope"/>
-          <w:sz w:val="20"/>
-          <w:szCs w:val="20"/>
-        </w:rPr>
-      </w:pPr>
-      <w:r>
-        <w:rPr>
-          <w:rFonts w:ascii="Manrope" w:cs="Manrope" w:eastAsia="Manrope" w:hAnsi="Manrope"/>
-          <w:sz w:val="20"/>
-          <w:szCs w:val="20"/>
-          <w:rtl w:val="0"/>
-        </w:rPr>
-        <w:t xml:space="preserve">O modelo conceitual deve garantir uma conexão com a realidade. Os 4 tipos de conexões com a realidade são:</w:t>
-      </w:r>
-    </w:p>
-    <w:p>
-      <w:pPr>
-        <w:numPr>
-          <w:ilvl w:val="0"/>
-          <w:numId w:val="9"/>
-        </w:numPr>
-        <w:ind w:left="720" w:hanging="360"/>
-        <w:rPr>
-          <w:rFonts w:ascii="Manrope" w:cs="Manrope" w:eastAsia="Manrope" w:hAnsi="Manrope"/>
-          <w:sz w:val="20"/>
-          <w:szCs w:val="20"/>
-          <w:u w:val="none"/>
-        </w:rPr>
-      </w:pPr>
-      <w:r>
-        <w:rPr>
-          <w:rFonts w:ascii="Manrope" w:cs="Manrope" w:eastAsia="Manrope" w:hAnsi="Manrope"/>
-          <w:sz w:val="20"/>
-          <w:szCs w:val="20"/>
-          <w:rtl w:val="0"/>
-        </w:rPr>
-        <w:t xml:space="preserve">conceitos</w:t>
-      </w:r>
-      <w:r>
-        <w:rPr>
-          <w:rtl w:val="0"/>
-        </w:rPr>
-      </w:r>
-    </w:p>
-    <w:p>
-      <w:pPr>
-        <w:numPr>
-          <w:ilvl w:val="0"/>
-          <w:numId w:val="9"/>
-        </w:numPr>
-        <w:ind w:left="720" w:hanging="360"/>
-        <w:rPr>
-          <w:rFonts w:ascii="Manrope" w:cs="Manrope" w:eastAsia="Manrope" w:hAnsi="Manrope"/>
-          <w:sz w:val="20"/>
-          <w:szCs w:val="20"/>
-          <w:u w:val="none"/>
-        </w:rPr>
-      </w:pPr>
-      <w:r>
-        <w:rPr>
-          <w:rFonts w:ascii="Manrope" w:cs="Manrope" w:eastAsia="Manrope" w:hAnsi="Manrope"/>
-          <w:sz w:val="20"/>
-          <w:szCs w:val="20"/>
-          <w:rtl w:val="0"/>
-        </w:rPr>
-        <w:t xml:space="preserve">atributos</w:t>
-      </w:r>
-      <w:r>
-        <w:rPr>
-          <w:rtl w:val="0"/>
-        </w:rPr>
-      </w:r>
-    </w:p>
-    <w:p>
-      <w:pPr>
-        <w:numPr>
-          <w:ilvl w:val="0"/>
-          <w:numId w:val="9"/>
-        </w:numPr>
-        <w:ind w:left="720" w:hanging="360"/>
-        <w:rPr>
-          <w:rFonts w:ascii="Manrope" w:cs="Manrope" w:eastAsia="Manrope" w:hAnsi="Manrope"/>
-          <w:sz w:val="20"/>
-          <w:szCs w:val="20"/>
-          <w:u w:val="none"/>
-        </w:rPr>
-      </w:pPr>
-      <w:r>
-        <w:rPr>
-          <w:rFonts w:ascii="Manrope" w:cs="Manrope" w:eastAsia="Manrope" w:hAnsi="Manrope"/>
-          <w:sz w:val="20"/>
-          <w:szCs w:val="20"/>
-          <w:rtl w:val="0"/>
-        </w:rPr>
-        <w:t xml:space="preserve">identificações</w:t>
-      </w:r>
-      <w:r>
-        <w:rPr>
-          <w:rtl w:val="0"/>
-        </w:rPr>
-      </w:r>
-    </w:p>
-    <w:p>
-      <w:pPr>
-        <w:numPr>
-          <w:ilvl w:val="0"/>
-          <w:numId w:val="9"/>
-        </w:numPr>
-        <w:ind w:left="720" w:hanging="360"/>
-        <w:rPr>
-          <w:rFonts w:ascii="Manrope" w:cs="Manrope" w:eastAsia="Manrope" w:hAnsi="Manrope"/>
-          <w:sz w:val="20"/>
-          <w:szCs w:val="20"/>
-          <w:u w:val="none"/>
-        </w:rPr>
-      </w:pPr>
-      <w:r>
-        <w:rPr>
-          <w:rFonts w:ascii="Manrope" w:cs="Manrope" w:eastAsia="Manrope" w:hAnsi="Manrope"/>
-          <w:sz w:val="20"/>
-          <w:szCs w:val="20"/>
-          <w:rtl w:val="0"/>
-        </w:rPr>
-        <w:t xml:space="preserve">associações</w:t>
-      </w:r>
-      <w:r>
-        <w:rPr>
-          <w:rtl w:val="0"/>
-        </w:rPr>
-      </w:r>
-    </w:p>
-    <w:p>
-      <w:pPr>
-        <w:rPr>
-          <w:rFonts w:ascii="Manrope" w:cs="Manrope" w:eastAsia="Manrope" w:hAnsi="Manrope"/>
-          <w:sz w:val="20"/>
-          <w:szCs w:val="20"/>
-        </w:rPr>
-      </w:pPr>
-      <w:r>
-        <w:rPr>
-          <w:rFonts w:ascii="Manrope" w:cs="Manrope" w:eastAsia="Manrope" w:hAnsi="Manrope"/>
-          <w:sz w:val="20"/>
-          <w:szCs w:val="20"/>
-          <w:rtl w:val="0"/>
-        </w:rPr>
-        <w:t xml:space="preserve">O Modelo Entidade-Relacionamento - MER</w:t>
-      </w:r>
-    </w:p>
-    <w:p>
-      <w:pPr>
-        <w:numPr>
-          <w:ilvl w:val="0"/>
-          <w:numId w:val="9"/>
-        </w:numPr>
-        <w:ind w:left="720" w:hanging="360"/>
-        <w:rPr>
-          <w:rFonts w:ascii="Manrope" w:cs="Manrope" w:eastAsia="Manrope" w:hAnsi="Manrope"/>
-          <w:sz w:val="20"/>
-          <w:szCs w:val="20"/>
-        </w:rPr>
-      </w:pPr>
-      <w:r>
-        <w:rPr>
-          <w:rFonts w:ascii="Manrope" w:cs="Manrope" w:eastAsia="Manrope" w:hAnsi="Manrope"/>
-          <w:sz w:val="20"/>
-          <w:szCs w:val="20"/>
-          <w:rtl w:val="0"/>
-        </w:rPr>
-        <w:t xml:space="preserve">entidades e tipos de entidades</w:t>
-      </w:r>
-    </w:p>
-    <w:p>
-      <w:pPr>
-        <w:numPr>
-          <w:ilvl w:val="0"/>
-          <w:numId w:val="9"/>
-        </w:numPr>
-        <w:ind w:left="720" w:hanging="360"/>
-        <w:rPr>
-          <w:rFonts w:ascii="Manrope" w:cs="Manrope" w:eastAsia="Manrope" w:hAnsi="Manrope"/>
-          <w:sz w:val="20"/>
-          <w:szCs w:val="20"/>
-        </w:rPr>
-      </w:pPr>
-      <w:r>
-        <w:rPr>
-          <w:rFonts w:ascii="Manrope" w:cs="Manrope" w:eastAsia="Manrope" w:hAnsi="Manrope"/>
-          <w:sz w:val="20"/>
-          <w:szCs w:val="20"/>
-          <w:rtl w:val="0"/>
-        </w:rPr>
-        <w:t xml:space="preserve">atributos e tipos de atributos</w:t>
-      </w:r>
-    </w:p>
-    <w:p>
-      <w:pPr>
-        <w:numPr>
-          <w:ilvl w:val="0"/>
-          <w:numId w:val="9"/>
-        </w:numPr>
-        <w:ind w:left="720" w:hanging="360"/>
-        <w:rPr>
-          <w:rFonts w:ascii="Manrope" w:cs="Manrope" w:eastAsia="Manrope" w:hAnsi="Manrope"/>
-          <w:sz w:val="20"/>
-          <w:szCs w:val="20"/>
-        </w:rPr>
-      </w:pPr>
-      <w:r>
-        <w:rPr>
-          <w:rFonts w:ascii="Manrope" w:cs="Manrope" w:eastAsia="Manrope" w:hAnsi="Manrope"/>
-          <w:sz w:val="20"/>
-          <w:szCs w:val="20"/>
-          <w:rtl w:val="0"/>
-        </w:rPr>
-        <w:t xml:space="preserve">relacionamentos e tipos de relacionamentos</w:t>
-      </w:r>
-    </w:p>
-    <w:p>
-      <w:pPr>
-        <w:ind w:left="720" w:firstLine="0"/>
-        <w:rPr>
-          <w:rFonts w:ascii="Manrope" w:cs="Manrope" w:eastAsia="Manrope" w:hAnsi="Manrope"/>
-          <w:sz w:val="20"/>
-          <w:szCs w:val="20"/>
-        </w:rPr>
-      </w:pPr>
-      <w:r>
-        <w:rPr>
-          <w:rtl w:val="0"/>
-        </w:rPr>
-      </w:r>
-    </w:p>
-    <w:p>
-      <w:pPr>
-        <w:pStyle w:val="Heading2"/>
-        <w:numPr>
-          <w:ilvl w:val="1"/>
-          <w:numId w:val="8"/>
-        </w:numPr>
-        <w:spacing w:after="0" w:lineRule="auto"/>
-        <w:ind w:left="1440" w:hanging="360"/>
-        <w:rPr>
-          <w:sz w:val="32"/>
-          <w:szCs w:val="32"/>
-        </w:rPr>
-      </w:pPr>
-      <w:bookmarkStart w:colFirst="0" w:colLast="0" w:name="_heading=h.3fwokq0" w:id="37"/>
-      <w:bookmarkEnd w:id="37"/>
-      <w:r>
-        <w:rPr>
-          <w:rtl w:val="0"/>
-        </w:rPr>
-        <w:t xml:space="preserve">Modelo Lógico </w:t>
-      </w:r>
-      <w:r>
-        <w:rPr>
-          <w:rtl w:val="0"/>
-        </w:rPr>
-      </w:r>
-    </w:p>
-    <w:p>
-      <w:pPr>
-        <w:spacing w:after="0" w:lineRule="auto"/>
-        <w:ind w:firstLine="1440"/>
-        <w:rPr/>
-      </w:pPr>
-      <w:r>
-        <w:br w:type="page"/>
-      </w:r>
-      <w:r>
-        <w:rPr>
-          <w:rtl w:val="0"/>
-        </w:rPr>
-      </w:r>
-    </w:p>
-    <w:p>
-      <w:pPr>
-        <w:pStyle w:val="Heading1"/>
-        <w:widowControl w:val="1"/>
-        <w:numPr>
-          <w:ilvl w:val="0"/>
-          <w:numId w:val="8"/>
-        </w:numPr>
-        <w:spacing w:after="0" w:lineRule="auto"/>
-        <w:ind w:left="720" w:hanging="360"/>
-        <w:rPr/>
-      </w:pPr>
-      <w:bookmarkStart w:colFirst="0" w:colLast="0" w:name="_heading=h.1v1yuxt" w:id="38"/>
-      <w:bookmarkEnd w:id="38"/>
-      <w:r>
-        <w:rPr>
-          <w:rtl w:val="0"/>
-        </w:rPr>
-        <w:t xml:space="preserve">Teste de Software</w:t>
-      </w:r>
-    </w:p>
-    <w:p>
-      <w:pPr>
-        <w:pStyle w:val="Heading2"/>
-        <w:numPr>
-          <w:ilvl w:val="1"/>
-          <w:numId w:val="8"/>
-        </w:numPr>
-        <w:spacing w:before="0" w:lineRule="auto"/>
-        <w:ind w:left="1440" w:hanging="360"/>
-        <w:rPr/>
-      </w:pPr>
-      <w:bookmarkStart w:colFirst="0" w:colLast="0" w:name="_heading=h.4f1mdlm" w:id="39"/>
-      <w:bookmarkEnd w:id="39"/>
-      <w:r>
-        <w:rPr>
-          <w:rtl w:val="0"/>
-        </w:rPr>
-        <w:t xml:space="preserve">Teste Unitário</w:t>
-      </w:r>
-    </w:p>
-    <w:p>
-      <w:pPr>
-        <w:ind w:left="0" w:firstLine="0"/>
-        <w:rPr/>
-      </w:pPr>
-      <w:r>
-        <w:rPr>
-          <w:rtl w:val="0"/>
-        </w:rPr>
-      </w:r>
-    </w:p>
-    <w:p>
-      <w:pPr>
-        <w:spacing w:after="0" w:lineRule="auto"/>
-        <w:ind w:left="720" w:firstLine="0"/>
-        <w:rPr/>
-      </w:pPr>
-      <w:r>
-        <w:rPr>
-          <w:rtl w:val="0"/>
-        </w:rPr>
-        <w:t xml:space="preserve">Evidências dos testes realizados usando o Jest</w:t>
-      </w:r>
-    </w:p>
-    <w:p>
-      <w:pPr>
-        <w:ind w:left="0" w:firstLine="0"/>
-        <w:rPr/>
-      </w:pPr>
-      <w:r>
-        <w:rPr>
-          <w:rtl w:val="0"/>
-        </w:rPr>
-      </w:r>
-    </w:p>
-    <w:p>
-      <w:pPr>
-        <w:pStyle w:val="Heading2"/>
-        <w:numPr>
-          <w:ilvl w:val="1"/>
-          <w:numId w:val="8"/>
-        </w:numPr>
-        <w:ind w:left="1440" w:hanging="360"/>
-        <w:rPr/>
-      </w:pPr>
-      <w:bookmarkStart w:colFirst="0" w:colLast="0" w:name="_heading=h.2u6wntf" w:id="40"/>
-      <w:bookmarkEnd w:id="40"/>
-      <w:r>
-        <w:rPr>
-          <w:rtl w:val="0"/>
-        </w:rPr>
-        <w:t xml:space="preserve">Teste de Usabilidade </w:t>
-      </w:r>
-    </w:p>
-    <w:p>
-      <w:pPr>
-        <w:ind w:left="0" w:firstLine="0"/>
-        <w:rPr/>
-      </w:pPr>
-      <w:r>
-        <w:rPr>
-          <w:rtl w:val="0"/>
-        </w:rPr>
-      </w:r>
-    </w:p>
-    <w:p>
-      <w:pPr>
-        <w:ind w:left="720" w:firstLine="0"/>
-        <w:rPr/>
-      </w:pPr>
-      <w:r>
-        <w:rPr>
-          <w:rtl w:val="0"/>
-        </w:rPr>
-        <w:t xml:space="preserve">Tabela com dados organizados dos testes realizados</w:t>
-      </w:r>
-    </w:p>
-    <w:p>
-      <w:pPr>
-        <w:ind w:firstLine="720"/>
-        <w:rPr/>
-      </w:pPr>
-      <w:r>
-        <w:br w:type="page"/>
-      </w:r>
-      <w:r>
-        <w:rPr>
-          <w:rtl w:val="0"/>
-        </w:rPr>
-      </w:r>
-    </w:p>
-    <w:p>
-      <w:pPr>
-        <w:pStyle w:val="Heading1"/>
-        <w:keepNext w:val="1"/>
-        <w:keepLines w:val="1"/>
-        <w:pageBreakBefore w:val="0"/>
-        <w:widowControl w:val="1"/>
-        <w:numPr>
-          <w:ilvl w:val="0"/>
-          <w:numId w:val="8"/>
-        </w:numPr>
-        <w:pBdr>
-          <w:top w:space="0" w:sz="0" w:val="nil"/>
-          <w:left w:space="0" w:sz="0" w:val="nil"/>
-          <w:bottom w:space="0" w:sz="0" w:val="nil"/>
-          <w:right w:space="0" w:sz="0" w:val="nil"/>
-          <w:between w:space="0" w:sz="0" w:val="nil"/>
-        </w:pBdr>
-        <w:shd w:fill="auto" w:val="clear"/>
-        <w:spacing w:after="80" w:before="360" w:line="276" w:lineRule="auto"/>
-        <w:ind w:left="720" w:right="0" w:hanging="360"/>
-        <w:jc w:val="left"/>
-        <w:rPr/>
-      </w:pPr>
-      <w:bookmarkStart w:colFirst="0" w:colLast="0" w:name="_heading=h.19c6y18" w:id="41"/>
-      <w:bookmarkEnd w:id="41"/>
-      <w:r>
-        <w:rPr>
-          <w:rtl w:val="0"/>
-        </w:rPr>
-        <w:t xml:space="preserve">Análise de Dados</w:t>
-      </w:r>
-    </w:p>
-    <w:p>
-      <w:pPr>
-        <w:spacing w:after="80" w:lineRule="auto"/>
-        <w:ind w:firstLine="720"/>
-        <w:rPr/>
-      </w:pPr>
-      <w:r>
-        <w:rPr>
-          <w:rtl w:val="0"/>
-        </w:rPr>
-      </w:r>
-    </w:p>
-    <w:p>
-      <w:pPr>
-        <w:spacing w:after="80" w:lineRule="auto"/>
-        <w:ind w:firstLine="720"/>
-        <w:rPr/>
-      </w:pPr>
-      <w:r>
-        <w:rPr>
-          <w:rtl w:val="0"/>
-        </w:rPr>
-        <w:t xml:space="preserve">Inserir os dashboard ou gráficos  das análises dos dados de negócio, usando estatística descritiva com  medidas de posição e dispersão.</w:t>
-      </w:r>
-    </w:p>
-    <w:p>
-      <w:pPr>
-        <w:spacing w:after="80" w:lineRule="auto"/>
-        <w:ind w:firstLine="720"/>
-        <w:rPr/>
-      </w:pPr>
-      <w:r>
-        <w:br w:type="page"/>
-      </w:r>
-      <w:r>
-        <w:rPr>
-          <w:rtl w:val="0"/>
-        </w:rPr>
-      </w:r>
-    </w:p>
-    <w:p>
-      <w:pPr>
-        <w:pStyle w:val="Heading1"/>
-        <w:keepNext w:val="1"/>
-        <w:keepLines w:val="1"/>
-        <w:pageBreakBefore w:val="0"/>
-        <w:widowControl w:val="1"/>
-        <w:numPr>
-          <w:ilvl w:val="0"/>
-          <w:numId w:val="8"/>
-        </w:numPr>
-        <w:pBdr>
-          <w:top w:space="0" w:sz="0" w:val="nil"/>
-          <w:left w:space="0" w:sz="0" w:val="nil"/>
-          <w:bottom w:space="0" w:sz="0" w:val="nil"/>
-          <w:right w:space="0" w:sz="0" w:val="nil"/>
-          <w:between w:space="0" w:sz="0" w:val="nil"/>
-        </w:pBdr>
-        <w:shd w:fill="auto" w:val="clear"/>
-        <w:spacing w:after="0" w:before="360" w:line="276" w:lineRule="auto"/>
-        <w:ind w:left="720" w:right="0" w:hanging="360"/>
-        <w:jc w:val="left"/>
-        <w:rPr/>
-      </w:pPr>
-      <w:bookmarkStart w:colFirst="0" w:colLast="0" w:name="_heading=h.3tbugp1" w:id="42"/>
-      <w:bookmarkEnd w:id="42"/>
-      <w:r>
-        <w:rPr>
-          <w:rFonts w:ascii="Space Mono" w:cs="Space Mono" w:eastAsia="Space Mono" w:hAnsi="Space Mono"/>
-          <w:b w:val="1"/>
-          <w:sz w:val="32"/>
-          <w:szCs w:val="32"/>
-          <w:rtl w:val="0"/>
-        </w:rPr>
-        <w:t xml:space="preserve">Manuais</w:t>
-      </w:r>
-      <w:r>
-        <w:rPr>
-          <w:rtl w:val="0"/>
-        </w:rPr>
-      </w:r>
-    </w:p>
-    <w:p>
-      <w:pPr>
-        <w:pStyle w:val="Heading2"/>
-        <w:numPr>
-          <w:ilvl w:val="1"/>
-          <w:numId w:val="8"/>
-        </w:numPr>
-        <w:spacing w:after="80" w:before="0" w:lineRule="auto"/>
-        <w:ind w:left="1440" w:hanging="360"/>
-        <w:rPr/>
-      </w:pPr>
-      <w:bookmarkStart w:colFirst="0" w:colLast="0" w:name="_heading=h.28h4qwu" w:id="43"/>
-      <w:bookmarkEnd w:id="43"/>
-      <w:r>
-        <w:rPr>
-          <w:rtl w:val="0"/>
-        </w:rPr>
-        <w:t xml:space="preserve">Manual do Usuário</w:t>
+        <w:rPr/>
+      </w:pPr>
+      <w:r>
+        <w:rPr>
+          <w:rtl w:val="0"/>
+        </w:rPr>
       </w:r>
     </w:p>
     <w:p>
@@ -9231,13 +9110,26 @@
         <w:spacing w:after="0" w:before="0" w:line="276" w:lineRule="auto"/>
         <w:ind w:left="0" w:right="0" w:firstLine="0"/>
         <w:jc w:val="left"/>
-        <w:rPr/>
-      </w:pPr>
-      <w:r>
-        <w:rPr>
-          <w:rtl w:val="0"/>
-        </w:rPr>
-        <w:t xml:space="preserve"> </w:t>
+        <w:rPr>
+          <w:highlight w:val="white"/>
+        </w:rPr>
+      </w:pPr>
+      <w:r>
+        <w:rPr>
+          <w:rFonts w:ascii="Manrope" w:cs="Manrope" w:eastAsia="Manrope" w:hAnsi="Manrope"/>
+          <w:sz w:val="20"/>
+          <w:szCs w:val="20"/>
+          <w:highlight w:val="white"/>
+          <w:rtl w:val="0"/>
+        </w:rPr>
+        <w:t xml:space="preserve">documento contendo diagrama de entidades e relacionamentos do banco de dado</w:t>
+      </w:r>
+      <w:r>
+        <w:rPr>
+          <w:highlight w:val="white"/>
+          <w:rtl w:val="0"/>
+        </w:rPr>
+        <w:t xml:space="preserve">s</w:t>
       </w:r>
     </w:p>
     <w:p>
@@ -9257,13 +9149,14 @@
         <w:spacing w:after="0" w:before="0" w:line="276" w:lineRule="auto"/>
         <w:ind w:left="0" w:right="0" w:firstLine="0"/>
         <w:jc w:val="left"/>
-        <w:rPr/>
-      </w:pPr>
-      <w:r>
-        <w:rPr>
-          <w:rtl w:val="0"/>
-        </w:rPr>
-        <w:t xml:space="preserve">Aqui identificar todos os usuários do sistema</w:t>
+        <w:rPr>
+          <w:highlight w:val="white"/>
+        </w:rPr>
+      </w:pPr>
+      <w:r>
+        <w:rPr>
+          <w:rtl w:val="0"/>
+        </w:rPr>
       </w:r>
     </w:p>
     <w:p>
@@ -9283,13 +9176,14 @@
         <w:spacing w:after="0" w:before="0" w:line="276" w:lineRule="auto"/>
         <w:ind w:left="0" w:right="0" w:firstLine="0"/>
         <w:jc w:val="left"/>
-        <w:rPr/>
-      </w:pPr>
-      <w:r>
-        <w:rPr>
-          <w:rtl w:val="0"/>
-        </w:rPr>
-        <w:t xml:space="preserve">Semana 10 - Artefato: documento contendo instruções da aplicação para o usuário final</w:t>
+        <w:rPr>
+          <w:highlight w:val="white"/>
+        </w:rPr>
+      </w:pPr>
+      <w:r>
+        <w:rPr>
+          <w:rtl w:val="0"/>
+        </w:rPr>
       </w:r>
     </w:p>
     <w:p>
@@ -9309,33 +9203,14 @@
         <w:spacing w:after="0" w:before="0" w:line="276" w:lineRule="auto"/>
         <w:ind w:left="0" w:right="0" w:firstLine="0"/>
         <w:jc w:val="left"/>
-        <w:rPr/>
-      </w:pPr>
-      <w:r>
-        <w:rPr>
-          <w:rtl w:val="0"/>
-        </w:rPr>
-        <w:t xml:space="preserve"> </w:t>
-      </w:r>
-    </w:p>
-    <w:p>
-      <w:pPr>
-        <w:pStyle w:val="Heading2"/>
-        <w:numPr>
-          <w:ilvl w:val="1"/>
-          <w:numId w:val="8"/>
-        </w:numPr>
-        <w:spacing w:after="80" w:lineRule="auto"/>
-        <w:ind w:left="1440" w:hanging="360"/>
-        <w:rPr/>
-      </w:pPr>
-      <w:bookmarkStart w:colFirst="0" w:colLast="0" w:name="_heading=h.nmf14n" w:id="44"/>
-      <w:bookmarkEnd w:id="44"/>
-      <w:r>
-        <w:rPr>
-          <w:rtl w:val="0"/>
-        </w:rPr>
-        <w:t xml:space="preserve">Manual do Administrador</w:t>
+        <w:rPr>
+          <w:highlight w:val="white"/>
+        </w:rPr>
+      </w:pPr>
+      <w:r>
+        <w:rPr>
+          <w:rtl w:val="0"/>
+        </w:rPr>
       </w:r>
     </w:p>
     <w:p>
@@ -9355,13 +9230,14 @@
         <w:spacing w:after="0" w:before="0" w:line="276" w:lineRule="auto"/>
         <w:ind w:left="0" w:right="0" w:firstLine="0"/>
         <w:jc w:val="left"/>
-        <w:rPr/>
-      </w:pPr>
-      <w:r>
-        <w:rPr>
-          <w:rtl w:val="0"/>
-        </w:rPr>
-        <w:t xml:space="preserve"> </w:t>
+        <w:rPr>
+          <w:highlight w:val="white"/>
+        </w:rPr>
+      </w:pPr>
+      <w:r>
+        <w:rPr>
+          <w:rtl w:val="0"/>
+        </w:rPr>
       </w:r>
     </w:p>
     <w:p>
@@ -9381,7 +9257,9 @@
         <w:spacing w:after="0" w:before="0" w:line="276" w:lineRule="auto"/>
         <w:ind w:left="0" w:right="0" w:firstLine="0"/>
         <w:jc w:val="left"/>
-        <w:rPr/>
+        <w:rPr>
+          <w:highlight w:val="white"/>
+        </w:rPr>
       </w:pPr>
       <w:r>
         <w:rPr>
@@ -9406,7 +9284,9 @@
         <w:spacing w:after="0" w:before="0" w:line="276" w:lineRule="auto"/>
         <w:ind w:left="0" w:right="0" w:firstLine="0"/>
         <w:jc w:val="left"/>
-        <w:rPr/>
+        <w:rPr>
+          <w:highlight w:val="white"/>
+        </w:rPr>
       </w:pPr>
       <w:r>
         <w:rPr>
@@ -9431,8 +9311,699 @@
         <w:spacing w:after="0" w:before="0" w:line="276" w:lineRule="auto"/>
         <w:ind w:left="0" w:right="0" w:firstLine="0"/>
         <w:jc w:val="left"/>
-        <w:rPr/>
-      </w:pPr>
+        <w:rPr>
+          <w:highlight w:val="white"/>
+        </w:rPr>
+      </w:pPr>
+      <w:r>
+        <w:rPr>
+          <w:rtl w:val="0"/>
+        </w:rPr>
+      </w:r>
+    </w:p>
+    <w:p>
+      <w:pPr>
+        <w:pStyle w:val="Heading2"/>
+        <w:numPr>
+          <w:ilvl w:val="1"/>
+          <w:numId w:val="11"/>
+        </w:numPr>
+        <w:spacing w:after="0" w:lineRule="auto"/>
+        <w:ind w:left="1440" w:hanging="360"/>
+        <w:rPr>
+          <w:sz w:val="32"/>
+          <w:szCs w:val="32"/>
+        </w:rPr>
+      </w:pPr>
+      <w:bookmarkStart w:colFirst="0" w:colLast="0" w:name="_heading=h.vx1227" w:id="36"/>
+      <w:bookmarkEnd w:id="36"/>
+      <w:r>
+        <w:rPr>
+          <w:rtl w:val="0"/>
+        </w:rPr>
+        <w:t xml:space="preserve">Modelo Conceitual</w:t>
+      </w:r>
+    </w:p>
+    <w:p>
+      <w:pPr>
+        <w:ind w:left="0" w:firstLine="0"/>
+        <w:rPr/>
+      </w:pPr>
+      <w:r>
+        <w:rPr/>
+        <w:drawing>
+          <wp:inline distB="114300" distT="114300" distL="114300" distR="114300">
+            <wp:extent cx="6597915" cy="2716207"/>
+            <wp:effectExtent b="0" l="0" r="0" t="0"/>
+            <wp:docPr id="12" name="image13.jpg"/>
+            <a:graphic>
+              <a:graphicData uri="http://schemas.openxmlformats.org/drawingml/2006/picture">
+                <pic:pic>
+                  <pic:nvPicPr>
+                    <pic:cNvPr id="0" name="image13.jpg"/>
+                    <pic:cNvPicPr preferRelativeResize="0"/>
+                  </pic:nvPicPr>
+                  <pic:blipFill>
+                    <a:blip r:embed="rId22"/>
+                    <a:srcRect b="0" l="0" r="0" t="0"/>
+                    <a:stretch>
+                      <a:fillRect/>
+                    </a:stretch>
+                  </pic:blipFill>
+                  <pic:spPr>
+                    <a:xfrm>
+                      <a:off x="0" y="0"/>
+                      <a:ext cx="6597915" cy="2716207"/>
+                    </a:xfrm>
+                    <a:prstGeom prst="rect"/>
+                    <a:ln/>
+                  </pic:spPr>
+                </pic:pic>
+              </a:graphicData>
+            </a:graphic>
+          </wp:inline>
+        </w:drawing>
+      </w:r>
+      <w:r>
+        <w:rPr>
+          <w:rtl w:val="0"/>
+        </w:rPr>
+      </w:r>
+    </w:p>
+    <w:p>
+      <w:pPr>
+        <w:ind w:left="0" w:firstLine="0"/>
+        <w:rPr/>
+      </w:pPr>
+      <w:r>
+        <w:rPr>
+          <w:rtl w:val="0"/>
+        </w:rPr>
+      </w:r>
+    </w:p>
+    <w:p>
+      <w:pPr>
+        <w:ind w:left="0" w:firstLine="0"/>
+        <w:rPr/>
+      </w:pPr>
+      <w:r>
+        <w:rPr>
+          <w:rtl w:val="0"/>
+        </w:rPr>
+      </w:r>
+    </w:p>
+    <w:p>
+      <w:pPr>
+        <w:rPr/>
+      </w:pPr>
+      <w:r>
+        <w:rPr>
+          <w:rtl w:val="0"/>
+        </w:rPr>
+        <w:t xml:space="preserve">link do miro: </w:t>
+      </w:r>
+      <w:hyperlink r:id="rId23">
+        <w:r>
+          <w:rPr>
+            <w:color w:val="1155cc"/>
+            <w:u w:val="single"/>
+            <w:rtl w:val="0"/>
+          </w:rPr>
+          <w:t xml:space="preserve">https://miro.com/app/board/uXjVOxFYCA0=/</w:t>
+        </w:r>
+      </w:hyperlink>
+      <w:r>
+        <w:rPr>
+          <w:rtl w:val="0"/>
+        </w:rPr>
+        <w:t xml:space="preserve"> </w:t>
+      </w:r>
+    </w:p>
+    <w:p>
+      <w:pPr>
+        <w:rPr>
+          <w:rFonts w:ascii="Manrope" w:cs="Manrope" w:eastAsia="Manrope" w:hAnsi="Manrope"/>
+          <w:color w:val="e6e6e6"/>
+          <w:sz w:val="20"/>
+          <w:szCs w:val="20"/>
+        </w:rPr>
+      </w:pPr>
+      <w:r>
+        <w:rPr>
+          <w:rFonts w:ascii="Manrope" w:cs="Manrope" w:eastAsia="Manrope" w:hAnsi="Manrope"/>
+          <w:color w:val="e6e6e6"/>
+          <w:sz w:val="20"/>
+          <w:szCs w:val="20"/>
+          <w:rtl w:val="0"/>
+        </w:rPr>
+        <w:t xml:space="preserve">O modelo conceitual deve garantir uma conexão com a realidade. Os 4 tipos de conexões com a realidade são:</w:t>
+      </w:r>
+      <w:r>
+        <w:rPr>
+          <w:color w:val="e6e6e6"/>
+          <w:rtl w:val="0"/>
+        </w:rPr>
+        <w:t xml:space="preserve"> </w:t>
+      </w:r>
+      <w:r>
+        <w:rPr>
+          <w:rFonts w:ascii="Manrope" w:cs="Manrope" w:eastAsia="Manrope" w:hAnsi="Manrope"/>
+          <w:color w:val="e6e6e6"/>
+          <w:sz w:val="20"/>
+          <w:szCs w:val="20"/>
+          <w:rtl w:val="0"/>
+        </w:rPr>
+        <w:t xml:space="preserve">conceitos</w:t>
+      </w:r>
+      <w:r>
+        <w:rPr>
+          <w:color w:val="e6e6e6"/>
+          <w:rtl w:val="0"/>
+        </w:rPr>
+        <w:t xml:space="preserve"> </w:t>
+      </w:r>
+      <w:r>
+        <w:rPr>
+          <w:rFonts w:ascii="Manrope" w:cs="Manrope" w:eastAsia="Manrope" w:hAnsi="Manrope"/>
+          <w:color w:val="e6e6e6"/>
+          <w:sz w:val="20"/>
+          <w:szCs w:val="20"/>
+          <w:rtl w:val="0"/>
+        </w:rPr>
+        <w:t xml:space="preserve">atributos</w:t>
+      </w:r>
+      <w:r>
+        <w:rPr>
+          <w:color w:val="e6e6e6"/>
+          <w:rtl w:val="0"/>
+        </w:rPr>
+        <w:t xml:space="preserve"> </w:t>
+      </w:r>
+      <w:r>
+        <w:rPr>
+          <w:rFonts w:ascii="Manrope" w:cs="Manrope" w:eastAsia="Manrope" w:hAnsi="Manrope"/>
+          <w:color w:val="e6e6e6"/>
+          <w:sz w:val="20"/>
+          <w:szCs w:val="20"/>
+          <w:rtl w:val="0"/>
+        </w:rPr>
+        <w:t xml:space="preserve">identificações</w:t>
+      </w:r>
+      <w:r>
+        <w:rPr>
+          <w:color w:val="e6e6e6"/>
+          <w:rtl w:val="0"/>
+        </w:rPr>
+        <w:t xml:space="preserve"> </w:t>
+      </w:r>
+      <w:r>
+        <w:rPr>
+          <w:rFonts w:ascii="Manrope" w:cs="Manrope" w:eastAsia="Manrope" w:hAnsi="Manrope"/>
+          <w:color w:val="e6e6e6"/>
+          <w:sz w:val="20"/>
+          <w:szCs w:val="20"/>
+          <w:rtl w:val="0"/>
+        </w:rPr>
+        <w:t xml:space="preserve">associações</w:t>
+      </w:r>
+      <w:r>
+        <w:rPr>
+          <w:color w:val="e6e6e6"/>
+          <w:rtl w:val="0"/>
+        </w:rPr>
+        <w:t xml:space="preserve"> </w:t>
+      </w:r>
+      <w:r>
+        <w:rPr>
+          <w:rFonts w:ascii="Manrope" w:cs="Manrope" w:eastAsia="Manrope" w:hAnsi="Manrope"/>
+          <w:color w:val="e6e6e6"/>
+          <w:sz w:val="20"/>
+          <w:szCs w:val="20"/>
+          <w:rtl w:val="0"/>
+        </w:rPr>
+        <w:t xml:space="preserve">O Modelo Entidade-Relacionamento - MER</w:t>
+      </w:r>
+      <w:r>
+        <w:rPr>
+          <w:color w:val="e6e6e6"/>
+          <w:rtl w:val="0"/>
+        </w:rPr>
+        <w:t xml:space="preserve"> </w:t>
+      </w:r>
+      <w:r>
+        <w:rPr>
+          <w:rFonts w:ascii="Manrope" w:cs="Manrope" w:eastAsia="Manrope" w:hAnsi="Manrope"/>
+          <w:color w:val="e6e6e6"/>
+          <w:sz w:val="20"/>
+          <w:szCs w:val="20"/>
+          <w:rtl w:val="0"/>
+        </w:rPr>
+        <w:t xml:space="preserve">entidades e tipos de entidades</w:t>
+      </w:r>
+      <w:r>
+        <w:rPr>
+          <w:color w:val="e6e6e6"/>
+          <w:rtl w:val="0"/>
+        </w:rPr>
+        <w:t xml:space="preserve"> </w:t>
+      </w:r>
+      <w:r>
+        <w:rPr>
+          <w:rFonts w:ascii="Manrope" w:cs="Manrope" w:eastAsia="Manrope" w:hAnsi="Manrope"/>
+          <w:color w:val="e6e6e6"/>
+          <w:sz w:val="20"/>
+          <w:szCs w:val="20"/>
+          <w:rtl w:val="0"/>
+        </w:rPr>
+        <w:t xml:space="preserve">atributos e tipos de atributos</w:t>
+      </w:r>
+      <w:r>
+        <w:rPr>
+          <w:color w:val="e6e6e6"/>
+          <w:rtl w:val="0"/>
+        </w:rPr>
+        <w:t xml:space="preserve"> </w:t>
+      </w:r>
+      <w:r>
+        <w:rPr>
+          <w:rFonts w:ascii="Manrope" w:cs="Manrope" w:eastAsia="Manrope" w:hAnsi="Manrope"/>
+          <w:color w:val="e6e6e6"/>
+          <w:sz w:val="20"/>
+          <w:szCs w:val="20"/>
+          <w:rtl w:val="0"/>
+        </w:rPr>
+        <w:t xml:space="preserve">relacionamentos e tipos de relacionamentos</w:t>
+      </w:r>
+    </w:p>
+    <w:p>
+      <w:pPr>
+        <w:ind w:left="720" w:firstLine="0"/>
+        <w:rPr/>
+      </w:pPr>
+      <w:r>
+        <w:rPr>
+          <w:rtl w:val="0"/>
+        </w:rPr>
+      </w:r>
+    </w:p>
+    <w:p>
+      <w:pPr>
+        <w:ind w:left="720" w:firstLine="0"/>
+        <w:rPr/>
+      </w:pPr>
+      <w:r>
+        <w:rPr>
+          <w:rtl w:val="0"/>
+        </w:rPr>
+      </w:r>
+    </w:p>
+    <w:p>
+      <w:pPr>
+        <w:ind w:left="720" w:firstLine="0"/>
+        <w:rPr/>
+      </w:pPr>
+      <w:r>
+        <w:rPr>
+          <w:rtl w:val="0"/>
+        </w:rPr>
+      </w:r>
+    </w:p>
+    <w:p>
+      <w:pPr>
+        <w:ind w:left="720" w:firstLine="0"/>
+        <w:rPr/>
+      </w:pPr>
+      <w:r>
+        <w:rPr>
+          <w:rtl w:val="0"/>
+        </w:rPr>
+      </w:r>
+    </w:p>
+    <w:p>
+      <w:pPr>
+        <w:ind w:left="720" w:firstLine="0"/>
+        <w:rPr/>
+      </w:pPr>
+      <w:r>
+        <w:rPr>
+          <w:rtl w:val="0"/>
+        </w:rPr>
+      </w:r>
+    </w:p>
+    <w:p>
+      <w:pPr>
+        <w:ind w:left="720" w:firstLine="0"/>
+        <w:rPr/>
+      </w:pPr>
+      <w:r>
+        <w:rPr>
+          <w:rtl w:val="0"/>
+        </w:rPr>
+      </w:r>
+    </w:p>
+    <w:p>
+      <w:pPr>
+        <w:ind w:left="720" w:firstLine="0"/>
+        <w:rPr/>
+      </w:pPr>
+      <w:r>
+        <w:rPr>
+          <w:rtl w:val="0"/>
+        </w:rPr>
+      </w:r>
+    </w:p>
+    <w:p>
+      <w:pPr>
+        <w:ind w:left="720" w:firstLine="0"/>
+        <w:rPr/>
+      </w:pPr>
+      <w:r>
+        <w:rPr>
+          <w:rtl w:val="0"/>
+        </w:rPr>
+      </w:r>
+    </w:p>
+    <w:p>
+      <w:pPr>
+        <w:ind w:left="720" w:firstLine="0"/>
+        <w:rPr/>
+      </w:pPr>
+      <w:r>
+        <w:rPr>
+          <w:rtl w:val="0"/>
+        </w:rPr>
+      </w:r>
+    </w:p>
+    <w:p>
+      <w:pPr>
+        <w:ind w:left="720" w:firstLine="0"/>
+        <w:rPr/>
+      </w:pPr>
+      <w:r>
+        <w:rPr>
+          <w:rtl w:val="0"/>
+        </w:rPr>
+      </w:r>
+    </w:p>
+    <w:p>
+      <w:pPr>
+        <w:ind w:left="720" w:firstLine="0"/>
+        <w:rPr/>
+      </w:pPr>
+      <w:r>
+        <w:rPr>
+          <w:rtl w:val="0"/>
+        </w:rPr>
+      </w:r>
+    </w:p>
+    <w:p>
+      <w:pPr>
+        <w:ind w:left="720" w:firstLine="0"/>
+        <w:rPr/>
+      </w:pPr>
+      <w:r>
+        <w:rPr>
+          <w:rtl w:val="0"/>
+        </w:rPr>
+      </w:r>
+    </w:p>
+    <w:p>
+      <w:pPr>
+        <w:ind w:left="720" w:firstLine="0"/>
+        <w:rPr/>
+      </w:pPr>
+      <w:r>
+        <w:rPr>
+          <w:rtl w:val="0"/>
+        </w:rPr>
+      </w:r>
+    </w:p>
+    <w:p>
+      <w:pPr>
+        <w:ind w:left="720" w:firstLine="0"/>
+        <w:rPr/>
+      </w:pPr>
+      <w:r>
+        <w:rPr>
+          <w:rtl w:val="0"/>
+        </w:rPr>
+      </w:r>
+    </w:p>
+    <w:p>
+      <w:pPr>
+        <w:ind w:left="720" w:firstLine="0"/>
+        <w:rPr/>
+      </w:pPr>
+      <w:r>
+        <w:rPr>
+          <w:rtl w:val="0"/>
+        </w:rPr>
+      </w:r>
+    </w:p>
+    <w:p>
+      <w:pPr>
+        <w:ind w:left="720" w:firstLine="0"/>
+        <w:rPr/>
+      </w:pPr>
+      <w:r>
+        <w:rPr>
+          <w:rtl w:val="0"/>
+        </w:rPr>
+      </w:r>
+    </w:p>
+    <w:p>
+      <w:pPr>
+        <w:ind w:left="720" w:firstLine="0"/>
+        <w:rPr/>
+      </w:pPr>
+      <w:r>
+        <w:rPr>
+          <w:rtl w:val="0"/>
+        </w:rPr>
+      </w:r>
+    </w:p>
+    <w:p>
+      <w:pPr>
+        <w:ind w:left="720" w:firstLine="0"/>
+        <w:rPr/>
+      </w:pPr>
+      <w:r>
+        <w:rPr>
+          <w:rtl w:val="0"/>
+        </w:rPr>
+      </w:r>
+    </w:p>
+    <w:p>
+      <w:pPr>
+        <w:pStyle w:val="Heading2"/>
+        <w:numPr>
+          <w:ilvl w:val="1"/>
+          <w:numId w:val="11"/>
+        </w:numPr>
+        <w:spacing w:after="0" w:lineRule="auto"/>
+        <w:ind w:left="1440" w:hanging="360"/>
+        <w:rPr>
+          <w:sz w:val="32"/>
+          <w:szCs w:val="32"/>
+        </w:rPr>
+      </w:pPr>
+      <w:bookmarkStart w:colFirst="0" w:colLast="0" w:name="_heading=h.3fwokq0" w:id="37"/>
+      <w:bookmarkEnd w:id="37"/>
+      <w:r>
+        <w:rPr>
+          <w:rtl w:val="0"/>
+        </w:rPr>
+        <w:t xml:space="preserve">Modelo Lógico </w:t>
+      </w:r>
+      <w:r>
+        <w:rPr>
+          <w:rtl w:val="0"/>
+        </w:rPr>
+      </w:r>
+      <w:r>
+        <w:drawing>
+          <wp:anchor allowOverlap="1" behindDoc="0" distB="114300" distT="114300" distL="114300" distR="114300" hidden="0" layoutInCell="1" locked="0" relativeHeight="0" simplePos="0">
+            <wp:simplePos x="0" y="0"/>
+            <wp:positionH relativeFrom="column">
+              <wp:posOffset>-47624</wp:posOffset>
+            </wp:positionH>
+            <wp:positionV relativeFrom="paragraph">
+              <wp:posOffset>358786</wp:posOffset>
+            </wp:positionV>
+            <wp:extent cx="6362136" cy="4737100"/>
+            <wp:effectExtent b="0" l="0" r="0" t="0"/>
+            <wp:wrapNone/>
+            <wp:docPr id="9" name="image15.jpg"/>
+            <a:graphic>
+              <a:graphicData uri="http://schemas.openxmlformats.org/drawingml/2006/picture">
+                <pic:pic>
+                  <pic:nvPicPr>
+                    <pic:cNvPr id="0" name="image15.jpg"/>
+                    <pic:cNvPicPr preferRelativeResize="0"/>
+                  </pic:nvPicPr>
+                  <pic:blipFill>
+                    <a:blip r:embed="rId24"/>
+                    <a:srcRect b="0" l="0" r="0" t="0"/>
+                    <a:stretch>
+                      <a:fillRect/>
+                    </a:stretch>
+                  </pic:blipFill>
+                  <pic:spPr>
+                    <a:xfrm>
+                      <a:off x="0" y="0"/>
+                      <a:ext cx="6362136" cy="4737100"/>
+                    </a:xfrm>
+                    <a:prstGeom prst="rect"/>
+                    <a:ln/>
+                  </pic:spPr>
+                </pic:pic>
+              </a:graphicData>
+            </a:graphic>
+          </wp:anchor>
+        </w:drawing>
+      </w:r>
+    </w:p>
+    <w:p>
+      <w:pPr>
+        <w:spacing w:after="0" w:lineRule="auto"/>
+        <w:ind w:firstLine="1440"/>
+        <w:rPr/>
+      </w:pPr>
+      <w:r>
+        <w:br w:type="page"/>
+      </w:r>
+      <w:r>
+        <w:rPr>
+          <w:rtl w:val="0"/>
+        </w:rPr>
+      </w:r>
+    </w:p>
+    <w:p>
+      <w:pPr>
+        <w:pStyle w:val="Heading1"/>
+        <w:widowControl w:val="1"/>
+        <w:numPr>
+          <w:ilvl w:val="0"/>
+          <w:numId w:val="11"/>
+        </w:numPr>
+        <w:spacing w:after="0" w:lineRule="auto"/>
+        <w:ind w:left="720" w:hanging="360"/>
+        <w:rPr/>
+      </w:pPr>
+      <w:bookmarkStart w:colFirst="0" w:colLast="0" w:name="_heading=h.1v1yuxt" w:id="38"/>
+      <w:bookmarkEnd w:id="38"/>
+      <w:r>
+        <w:rPr>
+          <w:rtl w:val="0"/>
+        </w:rPr>
+        <w:t xml:space="preserve">Teste de Software</w:t>
+      </w:r>
+    </w:p>
+    <w:p>
+      <w:pPr>
+        <w:pStyle w:val="Heading2"/>
+        <w:numPr>
+          <w:ilvl w:val="1"/>
+          <w:numId w:val="11"/>
+        </w:numPr>
+        <w:spacing w:before="0" w:lineRule="auto"/>
+        <w:ind w:left="1440" w:hanging="360"/>
+        <w:rPr/>
+      </w:pPr>
+      <w:bookmarkStart w:colFirst="0" w:colLast="0" w:name="_heading=h.4f1mdlm" w:id="39"/>
+      <w:bookmarkEnd w:id="39"/>
+      <w:r>
+        <w:rPr>
+          <w:rtl w:val="0"/>
+        </w:rPr>
+        <w:t xml:space="preserve">Teste Unitário</w:t>
+      </w:r>
+    </w:p>
+    <w:p>
+      <w:pPr>
+        <w:ind w:left="0" w:firstLine="0"/>
+        <w:rPr/>
+      </w:pPr>
+      <w:r>
+        <w:rPr>
+          <w:rtl w:val="0"/>
+        </w:rPr>
+      </w:r>
+    </w:p>
+    <w:p>
+      <w:pPr>
+        <w:spacing w:after="0" w:lineRule="auto"/>
+        <w:ind w:left="720" w:firstLine="0"/>
+        <w:rPr/>
+      </w:pPr>
+      <w:r>
+        <w:rPr>
+          <w:rtl w:val="0"/>
+        </w:rPr>
+        <w:t xml:space="preserve">Evidências dos testes realizados usando o Jest</w:t>
+      </w:r>
+    </w:p>
+    <w:p>
+      <w:pPr>
+        <w:ind w:left="0" w:firstLine="0"/>
+        <w:rPr/>
+      </w:pPr>
+      <w:r>
+        <w:rPr>
+          <w:rtl w:val="0"/>
+        </w:rPr>
+      </w:r>
+    </w:p>
+    <w:p>
+      <w:pPr>
+        <w:pStyle w:val="Heading2"/>
+        <w:numPr>
+          <w:ilvl w:val="1"/>
+          <w:numId w:val="11"/>
+        </w:numPr>
+        <w:ind w:left="1440" w:hanging="360"/>
+        <w:rPr/>
+      </w:pPr>
+      <w:bookmarkStart w:colFirst="0" w:colLast="0" w:name="_heading=h.2u6wntf" w:id="40"/>
+      <w:bookmarkEnd w:id="40"/>
+      <w:r>
+        <w:rPr>
+          <w:rtl w:val="0"/>
+        </w:rPr>
+        <w:t xml:space="preserve">Teste de Usabilidade </w:t>
+      </w:r>
+    </w:p>
+    <w:p>
+      <w:pPr>
+        <w:ind w:left="0" w:firstLine="0"/>
+        <w:rPr/>
+      </w:pPr>
+      <w:r>
+        <w:rPr>
+          <w:rtl w:val="0"/>
+        </w:rPr>
+      </w:r>
+    </w:p>
+    <w:p>
+      <w:pPr>
+        <w:ind w:left="720" w:firstLine="0"/>
+        <w:rPr/>
+      </w:pPr>
+      <w:r>
+        <w:rPr>
+          <w:rtl w:val="0"/>
+        </w:rPr>
+        <w:t xml:space="preserve">Tabela com dados organizados dos testes realizados</w:t>
+      </w:r>
+    </w:p>
+    <w:p>
+      <w:pPr>
+        <w:ind w:firstLine="720"/>
+        <w:rPr/>
+      </w:pPr>
+      <w:r>
+        <w:br w:type="page"/>
+      </w:r>
       <w:r>
         <w:rPr>
           <w:rtl w:val="0"/>
@@ -9446,6 +10017,76 @@
         <w:keepLines w:val="1"/>
         <w:pageBreakBefore w:val="0"/>
         <w:widowControl w:val="1"/>
+        <w:numPr>
+          <w:ilvl w:val="0"/>
+          <w:numId w:val="11"/>
+        </w:numPr>
+        <w:pBdr>
+          <w:top w:space="0" w:sz="0" w:val="nil"/>
+          <w:left w:space="0" w:sz="0" w:val="nil"/>
+          <w:bottom w:space="0" w:sz="0" w:val="nil"/>
+          <w:right w:space="0" w:sz="0" w:val="nil"/>
+          <w:between w:space="0" w:sz="0" w:val="nil"/>
+        </w:pBdr>
+        <w:shd w:fill="auto" w:val="clear"/>
+        <w:spacing w:after="80" w:before="360" w:line="276" w:lineRule="auto"/>
+        <w:ind w:left="720" w:right="0" w:hanging="360"/>
+        <w:jc w:val="left"/>
+        <w:rPr/>
+      </w:pPr>
+      <w:bookmarkStart w:colFirst="0" w:colLast="0" w:name="_heading=h.19c6y18" w:id="41"/>
+      <w:bookmarkEnd w:id="41"/>
+      <w:r>
+        <w:rPr>
+          <w:rtl w:val="0"/>
+        </w:rPr>
+        <w:t xml:space="preserve">Análise de Dados</w:t>
+      </w:r>
+    </w:p>
+    <w:p>
+      <w:pPr>
+        <w:spacing w:after="80" w:lineRule="auto"/>
+        <w:ind w:firstLine="720"/>
+        <w:rPr/>
+      </w:pPr>
+      <w:r>
+        <w:rPr>
+          <w:rtl w:val="0"/>
+        </w:rPr>
+      </w:r>
+    </w:p>
+    <w:p>
+      <w:pPr>
+        <w:spacing w:after="80" w:lineRule="auto"/>
+        <w:ind w:firstLine="720"/>
+        <w:rPr/>
+      </w:pPr>
+      <w:r>
+        <w:rPr>
+          <w:rtl w:val="0"/>
+        </w:rPr>
+        <w:t xml:space="preserve">Inserir os dashboard ou gráficos  das análises dos dados de negócio, usando estatística descritiva com  medidas de posição e dispersão.</w:t>
+      </w:r>
+      <w:r>
+        <w:br w:type="page"/>
+      </w:r>
+      <w:r>
+        <w:rPr>
+          <w:rtl w:val="0"/>
+        </w:rPr>
+      </w:r>
+    </w:p>
+    <w:p>
+      <w:pPr>
+        <w:pStyle w:val="Heading1"/>
+        <w:keepNext w:val="1"/>
+        <w:keepLines w:val="1"/>
+        <w:pageBreakBefore w:val="0"/>
+        <w:widowControl w:val="1"/>
+        <w:numPr>
+          <w:ilvl w:val="0"/>
+          <w:numId w:val="11"/>
+        </w:numPr>
         <w:pBdr>
           <w:top w:space="0" w:sz="0" w:val="nil"/>
           <w:left w:space="0" w:sz="0" w:val="nil"/>
@@ -9455,57 +10096,46 @@
         </w:pBdr>
         <w:shd w:fill="auto" w:val="clear"/>
         <w:spacing w:after="0" w:before="360" w:line="276" w:lineRule="auto"/>
-        <w:ind w:right="0" w:firstLine="720"/>
+        <w:ind w:left="720" w:right="0" w:hanging="360"/>
         <w:jc w:val="left"/>
         <w:rPr/>
       </w:pPr>
-      <w:bookmarkStart w:colFirst="0" w:colLast="0" w:name="_heading=h.37m2jsg" w:id="45"/>
-      <w:bookmarkEnd w:id="45"/>
-      <w:r>
-        <w:br w:type="page"/>
-      </w:r>
-      <w:r>
-        <w:rPr>
-          <w:rtl w:val="0"/>
-        </w:rPr>
-      </w:r>
-    </w:p>
-    <w:p>
-      <w:pPr>
-        <w:pStyle w:val="Heading1"/>
-        <w:keepNext w:val="1"/>
-        <w:keepLines w:val="1"/>
-        <w:pageBreakBefore w:val="0"/>
-        <w:widowControl w:val="1"/>
-        <w:pBdr>
-          <w:top w:space="0" w:sz="0" w:val="nil"/>
-          <w:left w:space="0" w:sz="0" w:val="nil"/>
-          <w:bottom w:space="0" w:sz="0" w:val="nil"/>
-          <w:right w:space="0" w:sz="0" w:val="nil"/>
-          <w:between w:space="0" w:sz="0" w:val="nil"/>
-        </w:pBdr>
-        <w:shd w:fill="auto" w:val="clear"/>
-        <w:spacing w:after="0" w:before="360" w:line="276" w:lineRule="auto"/>
-        <w:ind w:right="0" w:firstLine="720"/>
-        <w:jc w:val="left"/>
+      <w:bookmarkStart w:colFirst="0" w:colLast="0" w:name="_heading=h.3tbugp1" w:id="42"/>
+      <w:bookmarkEnd w:id="42"/>
+      <w:r>
         <w:rPr>
           <w:rFonts w:ascii="Space Mono" w:cs="Space Mono" w:eastAsia="Space Mono" w:hAnsi="Space Mono"/>
           <w:b w:val="1"/>
           <w:sz w:val="32"/>
           <w:szCs w:val="32"/>
-        </w:rPr>
-      </w:pPr>
-      <w:bookmarkStart w:colFirst="0" w:colLast="0" w:name="_heading=h.1mrcu09" w:id="46"/>
-      <w:bookmarkEnd w:id="46"/>
-      <w:r>
-        <w:rPr>
-          <w:rFonts w:ascii="Space Mono" w:cs="Space Mono" w:eastAsia="Space Mono" w:hAnsi="Space Mono"/>
-          <w:b w:val="1"/>
-          <w:sz w:val="32"/>
-          <w:szCs w:val="32"/>
-          <w:rtl w:val="0"/>
-        </w:rPr>
-        <w:t xml:space="preserve">Referências</w:t>
+          <w:rtl w:val="0"/>
+        </w:rPr>
+        <w:t xml:space="preserve">Manuais</w:t>
+      </w:r>
+      <w:r>
+        <w:rPr>
+          <w:rtl w:val="0"/>
+        </w:rPr>
+      </w:r>
+    </w:p>
+    <w:p>
+      <w:pPr>
+        <w:pStyle w:val="Heading2"/>
+        <w:numPr>
+          <w:ilvl w:val="1"/>
+          <w:numId w:val="11"/>
+        </w:numPr>
+        <w:spacing w:after="80" w:before="0" w:lineRule="auto"/>
+        <w:ind w:left="1440" w:hanging="360"/>
+        <w:rPr/>
+      </w:pPr>
+      <w:bookmarkStart w:colFirst="0" w:colLast="0" w:name="_heading=h.28h4qwu" w:id="43"/>
+      <w:bookmarkEnd w:id="43"/>
+      <w:r>
+        <w:rPr>
+          <w:rtl w:val="0"/>
+        </w:rPr>
+        <w:t xml:space="preserve">Manual do Usuário</w:t>
       </w:r>
     </w:p>
     <w:p>
@@ -9525,17 +10155,13 @@
         <w:spacing w:after="0" w:before="0" w:line="276" w:lineRule="auto"/>
         <w:ind w:left="0" w:right="0" w:firstLine="0"/>
         <w:jc w:val="left"/>
-        <w:rPr>
-          <w:rFonts w:ascii="Space Mono" w:cs="Space Mono" w:eastAsia="Space Mono" w:hAnsi="Space Mono"/>
-          <w:b w:val="1"/>
-          <w:sz w:val="32"/>
-          <w:szCs w:val="32"/>
-        </w:rPr>
-      </w:pPr>
-      <w:r>
-        <w:rPr>
-          <w:rtl w:val="0"/>
-        </w:rPr>
+        <w:rPr/>
+      </w:pPr>
+      <w:r>
+        <w:rPr>
+          <w:rtl w:val="0"/>
+        </w:rPr>
+        <w:t xml:space="preserve"> </w:t>
       </w:r>
     </w:p>
     <w:p>
@@ -9555,20 +10181,13 @@
         <w:spacing w:after="0" w:before="0" w:line="276" w:lineRule="auto"/>
         <w:ind w:left="0" w:right="0" w:firstLine="0"/>
         <w:jc w:val="left"/>
-        <w:rPr>
-          <w:rFonts w:ascii="Manrope" w:cs="Manrope" w:eastAsia="Manrope" w:hAnsi="Manrope"/>
-          <w:sz w:val="20"/>
-          <w:szCs w:val="20"/>
-        </w:rPr>
-      </w:pPr>
-      <w:r>
-        <w:rPr>
-          <w:rFonts w:ascii="Manrope" w:cs="Manrope" w:eastAsia="Manrope" w:hAnsi="Manrope"/>
-          <w:sz w:val="20"/>
-          <w:szCs w:val="20"/>
-          <w:rtl w:val="0"/>
-        </w:rPr>
-        <w:t xml:space="preserve">Toda referência citada no texto deverá constar nessa seção, utilizando o padrão de normalização da ABNT). As citações devem ser confiáveis e relevantes para o trabalho. São imprescindíveis as citações dos sites de download das ferramentas utilizadas, bem como a citação de algum objeto, música, textura ou outros que não tenham sido produzidos pelo grupo, mas utilizados (mesmo no caso de licenças gratuitas, royalty free ou similares)</w:t>
+        <w:rPr/>
+      </w:pPr>
+      <w:r>
+        <w:rPr>
+          <w:rtl w:val="0"/>
+        </w:rPr>
+        <w:t xml:space="preserve">Aqui identificar todos os usuários do sistema</w:t>
       </w:r>
     </w:p>
     <w:p>
@@ -9588,6 +10207,181 @@
         <w:spacing w:after="0" w:before="0" w:line="276" w:lineRule="auto"/>
         <w:ind w:left="0" w:right="0" w:firstLine="0"/>
         <w:jc w:val="left"/>
+        <w:rPr/>
+      </w:pPr>
+      <w:r>
+        <w:rPr>
+          <w:rtl w:val="0"/>
+        </w:rPr>
+        <w:t xml:space="preserve">Semana 10 - Artefato: documento contendo instruções da aplicação para o usuário final</w:t>
+      </w:r>
+    </w:p>
+    <w:p>
+      <w:pPr>
+        <w:keepNext w:val="0"/>
+        <w:keepLines w:val="0"/>
+        <w:pageBreakBefore w:val="0"/>
+        <w:widowControl w:val="1"/>
+        <w:pBdr>
+          <w:top w:space="0" w:sz="0" w:val="nil"/>
+          <w:left w:space="0" w:sz="0" w:val="nil"/>
+          <w:bottom w:space="0" w:sz="0" w:val="nil"/>
+          <w:right w:space="0" w:sz="0" w:val="nil"/>
+          <w:between w:space="0" w:sz="0" w:val="nil"/>
+        </w:pBdr>
+        <w:shd w:fill="auto" w:val="clear"/>
+        <w:spacing w:after="0" w:before="0" w:line="276" w:lineRule="auto"/>
+        <w:ind w:left="0" w:right="0" w:firstLine="0"/>
+        <w:jc w:val="left"/>
+        <w:rPr/>
+      </w:pPr>
+      <w:r>
+        <w:rPr>
+          <w:rtl w:val="0"/>
+        </w:rPr>
+        <w:t xml:space="preserve"> </w:t>
+      </w:r>
+    </w:p>
+    <w:p>
+      <w:pPr>
+        <w:pStyle w:val="Heading2"/>
+        <w:numPr>
+          <w:ilvl w:val="1"/>
+          <w:numId w:val="11"/>
+        </w:numPr>
+        <w:spacing w:after="80" w:lineRule="auto"/>
+        <w:ind w:left="1440" w:hanging="360"/>
+        <w:rPr/>
+      </w:pPr>
+      <w:bookmarkStart w:colFirst="0" w:colLast="0" w:name="_heading=h.nmf14n" w:id="44"/>
+      <w:bookmarkEnd w:id="44"/>
+      <w:r>
+        <w:rPr>
+          <w:rtl w:val="0"/>
+        </w:rPr>
+        <w:t xml:space="preserve">Manual do Administrador</w:t>
+      </w:r>
+    </w:p>
+    <w:p>
+      <w:pPr>
+        <w:pStyle w:val="Heading2"/>
+        <w:spacing w:after="80" w:lineRule="auto"/>
+        <w:ind w:firstLine="1440"/>
+        <w:rPr/>
+      </w:pPr>
+      <w:bookmarkStart w:colFirst="0" w:colLast="0" w:name="_heading=h.bx7u4eamjx6r" w:id="45"/>
+      <w:bookmarkEnd w:id="45"/>
+      <w:r>
+        <w:rPr>
+          <w:rtl w:val="0"/>
+        </w:rPr>
+      </w:r>
+    </w:p>
+    <w:p>
+      <w:pPr>
+        <w:pStyle w:val="Heading2"/>
+        <w:spacing w:after="80" w:lineRule="auto"/>
+        <w:ind w:firstLine="1440"/>
+        <w:rPr>
+          <w:rFonts w:ascii="Space Mono" w:cs="Space Mono" w:eastAsia="Space Mono" w:hAnsi="Space Mono"/>
+          <w:b w:val="1"/>
+          <w:sz w:val="32"/>
+          <w:szCs w:val="32"/>
+        </w:rPr>
+      </w:pPr>
+      <w:bookmarkStart w:colFirst="0" w:colLast="0" w:name="_heading=h.h799dkb1rkbu" w:id="46"/>
+      <w:bookmarkEnd w:id="46"/>
+      <w:r>
+        <w:rPr>
+          <w:rFonts w:ascii="Space Mono" w:cs="Space Mono" w:eastAsia="Space Mono" w:hAnsi="Space Mono"/>
+          <w:b w:val="1"/>
+          <w:sz w:val="32"/>
+          <w:szCs w:val="32"/>
+          <w:rtl w:val="0"/>
+        </w:rPr>
+        <w:t xml:space="preserve">Referências</w:t>
+      </w:r>
+    </w:p>
+    <w:p>
+      <w:pPr>
+        <w:keepNext w:val="0"/>
+        <w:keepLines w:val="0"/>
+        <w:pageBreakBefore w:val="0"/>
+        <w:widowControl w:val="1"/>
+        <w:pBdr>
+          <w:top w:space="0" w:sz="0" w:val="nil"/>
+          <w:left w:space="0" w:sz="0" w:val="nil"/>
+          <w:bottom w:space="0" w:sz="0" w:val="nil"/>
+          <w:right w:space="0" w:sz="0" w:val="nil"/>
+          <w:between w:space="0" w:sz="0" w:val="nil"/>
+        </w:pBdr>
+        <w:shd w:fill="auto" w:val="clear"/>
+        <w:spacing w:after="0" w:before="0" w:line="276" w:lineRule="auto"/>
+        <w:ind w:left="0" w:right="0" w:firstLine="0"/>
+        <w:jc w:val="left"/>
+        <w:rPr>
+          <w:rFonts w:ascii="Space Mono" w:cs="Space Mono" w:eastAsia="Space Mono" w:hAnsi="Space Mono"/>
+          <w:b w:val="1"/>
+          <w:sz w:val="32"/>
+          <w:szCs w:val="32"/>
+        </w:rPr>
+      </w:pPr>
+      <w:r>
+        <w:rPr>
+          <w:rtl w:val="0"/>
+        </w:rPr>
+      </w:r>
+    </w:p>
+    <w:p>
+      <w:pPr>
+        <w:keepNext w:val="0"/>
+        <w:keepLines w:val="0"/>
+        <w:pageBreakBefore w:val="0"/>
+        <w:widowControl w:val="1"/>
+        <w:pBdr>
+          <w:top w:space="0" w:sz="0" w:val="nil"/>
+          <w:left w:space="0" w:sz="0" w:val="nil"/>
+          <w:bottom w:space="0" w:sz="0" w:val="nil"/>
+          <w:right w:space="0" w:sz="0" w:val="nil"/>
+          <w:between w:space="0" w:sz="0" w:val="nil"/>
+        </w:pBdr>
+        <w:shd w:fill="auto" w:val="clear"/>
+        <w:spacing w:after="0" w:before="0" w:line="276" w:lineRule="auto"/>
+        <w:ind w:left="0" w:right="0" w:firstLine="0"/>
+        <w:jc w:val="left"/>
+        <w:rPr>
+          <w:rFonts w:ascii="Manrope" w:cs="Manrope" w:eastAsia="Manrope" w:hAnsi="Manrope"/>
+          <w:sz w:val="20"/>
+          <w:szCs w:val="20"/>
+        </w:rPr>
+      </w:pPr>
+      <w:r>
+        <w:rPr>
+          <w:rFonts w:ascii="Manrope" w:cs="Manrope" w:eastAsia="Manrope" w:hAnsi="Manrope"/>
+          <w:sz w:val="20"/>
+          <w:szCs w:val="20"/>
+          <w:rtl w:val="0"/>
+        </w:rPr>
+        <w:t xml:space="preserve">Toda referência citada no texto deverá constar nessa seção, utilizando o padrão de normalização da ABNT). As citações devem ser confiáveis e relevantes para o trabalho. São imprescindíveis as citações dos sites de download das ferramentas utilizadas, bem como a citação de algum objeto, música, textura ou outros que não tenham sido produzidos pelo grupo, mas utilizados (mesmo no caso de licenças gratuitas, royalty free ou similares)</w:t>
+      </w:r>
+    </w:p>
+    <w:p>
+      <w:pPr>
+        <w:keepNext w:val="0"/>
+        <w:keepLines w:val="0"/>
+        <w:pageBreakBefore w:val="0"/>
+        <w:widowControl w:val="1"/>
+        <w:pBdr>
+          <w:top w:space="0" w:sz="0" w:val="nil"/>
+          <w:left w:space="0" w:sz="0" w:val="nil"/>
+          <w:bottom w:space="0" w:sz="0" w:val="nil"/>
+          <w:right w:space="0" w:sz="0" w:val="nil"/>
+          <w:between w:space="0" w:sz="0" w:val="nil"/>
+        </w:pBdr>
+        <w:shd w:fill="auto" w:val="clear"/>
+        <w:spacing w:after="0" w:before="0" w:line="276" w:lineRule="auto"/>
+        <w:ind w:left="0" w:right="0" w:firstLine="0"/>
+        <w:jc w:val="left"/>
         <w:rPr>
           <w:rFonts w:ascii="Manrope" w:cs="Manrope" w:eastAsia="Manrope" w:hAnsi="Manrope"/>
           <w:sz w:val="20"/>
@@ -9680,8 +10474,8 @@
       </w:r>
     </w:p>
     <w:sectPr>
-      <w:headerReference r:id="rId19" w:type="default"/>
-      <w:footerReference r:id="rId20" w:type="default"/>
+      <w:headerReference r:id="rId25" w:type="default"/>
+      <w:footerReference r:id="rId26" w:type="default"/>
       <w:pgSz w:h="16838" w:w="11906" w:orient="portrait"/>
       <w:pgMar w:bottom="1080" w:top="2160" w:left="1166.4" w:right="720" w:header="432" w:footer="432"/>
       <w:pgNumType w:start="1"/>
@@ -9743,6 +10537,7 @@
 <w:hdr xmlns:mc="http://schemas.openxmlformats.org/markup-compatibility/2006" xmlns:o="urn:schemas-microsoft-com:office:office" xmlns:r="http://schemas.openxmlformats.org/officeDocument/2006/relationships" xmlns:m="http://schemas.openxmlformats.org/officeDocument/2006/math" xmlns:v="urn:schemas-microsoft-com:vml" xmlns:wp="http://schemas.openxmlformats.org/drawingml/2006/wordprocessingDrawing" xmlns:w10="urn:schemas-microsoft-com:office:word" xmlns:w="http://schemas.openxmlformats.org/wordprocessingml/2006/main" xmlns:wne="http://schemas.microsoft.com/office/word/2006/wordml" xmlns:sl="http://schemas.openxmlformats.org/schemaLibrary/2006/main" xmlns:a="http://schemas.openxmlformats.org/drawingml/2006/main" xmlns:pic="http://schemas.openxmlformats.org/drawingml/2006/picture" xmlns:c="http://schemas.openxmlformats.org/drawingml/2006/chart" xmlns:lc="http://schemas.openxmlformats.org/drawingml/2006/lockedCanvas" xmlns:dgm="http://schemas.openxmlformats.org/drawingml/2006/diagram" xmlns:wps="http://schemas.microsoft.com/office/word/2010/wordprocessingShape" xmlns:wpg="http://schemas.microsoft.com/office/word/2010/wordprocessingGroup" xmlns:w14="http://schemas.microsoft.com/office/word/2010/wordml" xmlns:w15="http://schemas.microsoft.com/office/word/2012/wordml">
   <w:p>
     <w:pPr>
+      <w:ind w:firstLine="1440"/>
       <w:rPr>
         <w:rFonts w:ascii="Calibri" w:cs="Calibri" w:eastAsia="Calibri" w:hAnsi="Calibri"/>
         <w:b w:val="1"/>
@@ -9985,7 +10780,7 @@
     <w:lvl w:ilvl="0">
       <w:start w:val="1"/>
       <w:numFmt w:val="bullet"/>
-      <w:lvlText w:val="-"/>
+      <w:lvlText w:val="●"/>
       <w:lvlJc w:val="left"/>
       <w:pPr>
         <w:ind w:left="720" w:hanging="360"/>
@@ -9997,7 +10792,7 @@
     <w:lvl w:ilvl="1">
       <w:start w:val="1"/>
       <w:numFmt w:val="bullet"/>
-      <w:lvlText w:val="-"/>
+      <w:lvlText w:val="○"/>
       <w:lvlJc w:val="left"/>
       <w:pPr>
         <w:ind w:left="1440" w:hanging="360"/>
@@ -10009,7 +10804,7 @@
     <w:lvl w:ilvl="2">
       <w:start w:val="1"/>
       <w:numFmt w:val="bullet"/>
-      <w:lvlText w:val="-"/>
+      <w:lvlText w:val="■"/>
       <w:lvlJc w:val="left"/>
       <w:pPr>
         <w:ind w:left="2160" w:hanging="360"/>
@@ -10021,7 +10816,7 @@
     <w:lvl w:ilvl="3">
       <w:start w:val="1"/>
       <w:numFmt w:val="bullet"/>
-      <w:lvlText w:val="-"/>
+      <w:lvlText w:val="●"/>
       <w:lvlJc w:val="left"/>
       <w:pPr>
         <w:ind w:left="2880" w:hanging="360"/>
@@ -10033,7 +10828,7 @@
     <w:lvl w:ilvl="4">
       <w:start w:val="1"/>
       <w:numFmt w:val="bullet"/>
-      <w:lvlText w:val="-"/>
+      <w:lvlText w:val="○"/>
       <w:lvlJc w:val="left"/>
       <w:pPr>
         <w:ind w:left="3600" w:hanging="360"/>
@@ -10045,7 +10840,7 @@
     <w:lvl w:ilvl="5">
       <w:start w:val="1"/>
       <w:numFmt w:val="bullet"/>
-      <w:lvlText w:val="-"/>
+      <w:lvlText w:val="■"/>
       <w:lvlJc w:val="left"/>
       <w:pPr>
         <w:ind w:left="4320" w:hanging="360"/>
@@ -10057,7 +10852,7 @@
     <w:lvl w:ilvl="6">
       <w:start w:val="1"/>
       <w:numFmt w:val="bullet"/>
-      <w:lvlText w:val="-"/>
+      <w:lvlText w:val="●"/>
       <w:lvlJc w:val="left"/>
       <w:pPr>
         <w:ind w:left="5040" w:hanging="360"/>
@@ -10069,7 +10864,7 @@
     <w:lvl w:ilvl="7">
       <w:start w:val="1"/>
       <w:numFmt w:val="bullet"/>
-      <w:lvlText w:val="-"/>
+      <w:lvlText w:val="○"/>
       <w:lvlJc w:val="left"/>
       <w:pPr>
         <w:ind w:left="5760" w:hanging="360"/>
@@ -10081,7 +10876,7 @@
     <w:lvl w:ilvl="8">
       <w:start w:val="1"/>
       <w:numFmt w:val="bullet"/>
-      <w:lvlText w:val="-"/>
+      <w:lvlText w:val="■"/>
       <w:lvlJc w:val="left"/>
       <w:pPr>
         <w:ind w:left="6480" w:hanging="360"/>
@@ -10208,7 +11003,7 @@
       <w:lvlText w:val="-"/>
       <w:lvlJc w:val="left"/>
       <w:pPr>
-        <w:ind w:left="2880" w:hanging="360"/>
+        <w:ind w:left="720" w:hanging="360"/>
       </w:pPr>
       <w:rPr>
         <w:u w:val="none"/>
@@ -10220,7 +11015,7 @@
       <w:lvlText w:val="-"/>
       <w:lvlJc w:val="left"/>
       <w:pPr>
-        <w:ind w:left="3600" w:hanging="360"/>
+        <w:ind w:left="1440" w:hanging="360"/>
       </w:pPr>
       <w:rPr>
         <w:u w:val="none"/>
@@ -10232,7 +11027,7 @@
       <w:lvlText w:val="-"/>
       <w:lvlJc w:val="left"/>
       <w:pPr>
-        <w:ind w:left="4320" w:hanging="360"/>
+        <w:ind w:left="2160" w:hanging="360"/>
       </w:pPr>
       <w:rPr>
         <w:u w:val="none"/>
@@ -10244,7 +11039,7 @@
       <w:lvlText w:val="-"/>
       <w:lvlJc w:val="left"/>
       <w:pPr>
-        <w:ind w:left="5040" w:hanging="360"/>
+        <w:ind w:left="2880" w:hanging="360"/>
       </w:pPr>
       <w:rPr>
         <w:u w:val="none"/>
@@ -10256,7 +11051,7 @@
       <w:lvlText w:val="-"/>
       <w:lvlJc w:val="left"/>
       <w:pPr>
-        <w:ind w:left="5760" w:hanging="360"/>
+        <w:ind w:left="3600" w:hanging="360"/>
       </w:pPr>
       <w:rPr>
         <w:u w:val="none"/>
@@ -10268,7 +11063,7 @@
       <w:lvlText w:val="-"/>
       <w:lvlJc w:val="left"/>
       <w:pPr>
-        <w:ind w:left="6480" w:hanging="360"/>
+        <w:ind w:left="4320" w:hanging="360"/>
       </w:pPr>
       <w:rPr>
         <w:u w:val="none"/>
@@ -10280,7 +11075,7 @@
       <w:lvlText w:val="-"/>
       <w:lvlJc w:val="left"/>
       <w:pPr>
-        <w:ind w:left="7200" w:hanging="360"/>
+        <w:ind w:left="5040" w:hanging="360"/>
       </w:pPr>
       <w:rPr>
         <w:u w:val="none"/>
@@ -10292,7 +11087,7 @@
       <w:lvlText w:val="-"/>
       <w:lvlJc w:val="left"/>
       <w:pPr>
-        <w:ind w:left="7920" w:hanging="360"/>
+        <w:ind w:left="5760" w:hanging="360"/>
       </w:pPr>
       <w:rPr>
         <w:u w:val="none"/>
@@ -10304,7 +11099,7 @@
       <w:lvlText w:val="-"/>
       <w:lvlJc w:val="left"/>
       <w:pPr>
-        <w:ind w:left="8640" w:hanging="360"/>
+        <w:ind w:left="6480" w:hanging="360"/>
       </w:pPr>
       <w:rPr>
         <w:u w:val="none"/>
@@ -10315,6 +11110,116 @@
     <w:lvl w:ilvl="0">
       <w:start w:val="1"/>
       <w:numFmt w:val="bullet"/>
+      <w:lvlText w:val="●"/>
+      <w:lvlJc w:val="left"/>
+      <w:pPr>
+        <w:ind w:left="720" w:hanging="360"/>
+      </w:pPr>
+      <w:rPr>
+        <w:u w:val="none"/>
+      </w:rPr>
+    </w:lvl>
+    <w:lvl w:ilvl="1">
+      <w:start w:val="1"/>
+      <w:numFmt w:val="bullet"/>
+      <w:lvlText w:val="○"/>
+      <w:lvlJc w:val="left"/>
+      <w:pPr>
+        <w:ind w:left="1440" w:hanging="360"/>
+      </w:pPr>
+      <w:rPr>
+        <w:u w:val="none"/>
+      </w:rPr>
+    </w:lvl>
+    <w:lvl w:ilvl="2">
+      <w:start w:val="1"/>
+      <w:numFmt w:val="bullet"/>
+      <w:lvlText w:val="■"/>
+      <w:lvlJc w:val="left"/>
+      <w:pPr>
+        <w:ind w:left="2160" w:hanging="360"/>
+      </w:pPr>
+      <w:rPr>
+        <w:u w:val="none"/>
+      </w:rPr>
+    </w:lvl>
+    <w:lvl w:ilvl="3">
+      <w:start w:val="1"/>
+      <w:numFmt w:val="bullet"/>
+      <w:lvlText w:val="●"/>
+      <w:lvlJc w:val="left"/>
+      <w:pPr>
+        <w:ind w:left="2880" w:hanging="360"/>
+      </w:pPr>
+      <w:rPr>
+        <w:u w:val="none"/>
+      </w:rPr>
+    </w:lvl>
+    <w:lvl w:ilvl="4">
+      <w:start w:val="1"/>
+      <w:numFmt w:val="bullet"/>
+      <w:lvlText w:val="○"/>
+      <w:lvlJc w:val="left"/>
+      <w:pPr>
+        <w:ind w:left="3600" w:hanging="360"/>
+      </w:pPr>
+      <w:rPr>
+        <w:u w:val="none"/>
+      </w:rPr>
+    </w:lvl>
+    <w:lvl w:ilvl="5">
+      <w:start w:val="1"/>
+      <w:numFmt w:val="bullet"/>
+      <w:lvlText w:val="■"/>
+      <w:lvlJc w:val="left"/>
+      <w:pPr>
+        <w:ind w:left="4320" w:hanging="360"/>
+      </w:pPr>
+      <w:rPr>
+        <w:u w:val="none"/>
+      </w:rPr>
+    </w:lvl>
+    <w:lvl w:ilvl="6">
+      <w:start w:val="1"/>
+      <w:numFmt w:val="bullet"/>
+      <w:lvlText w:val="●"/>
+      <w:lvlJc w:val="left"/>
+      <w:pPr>
+        <w:ind w:left="5040" w:hanging="360"/>
+      </w:pPr>
+      <w:rPr>
+        <w:u w:val="none"/>
+      </w:rPr>
+    </w:lvl>
+    <w:lvl w:ilvl="7">
+      <w:start w:val="1"/>
+      <w:numFmt w:val="bullet"/>
+      <w:lvlText w:val="○"/>
+      <w:lvlJc w:val="left"/>
+      <w:pPr>
+        <w:ind w:left="5760" w:hanging="360"/>
+      </w:pPr>
+      <w:rPr>
+        <w:u w:val="none"/>
+      </w:rPr>
+    </w:lvl>
+    <w:lvl w:ilvl="8">
+      <w:start w:val="1"/>
+      <w:numFmt w:val="bullet"/>
+      <w:lvlText w:val="■"/>
+      <w:lvlJc w:val="left"/>
+      <w:pPr>
+        <w:ind w:left="6480" w:hanging="360"/>
+      </w:pPr>
+      <w:rPr>
+        <w:u w:val="none"/>
+      </w:rPr>
+    </w:lvl>
+  </w:abstractNum>
+  <w:abstractNum w:abstractNumId="7">
+    <w:lvl w:ilvl="0">
+      <w:start w:val="1"/>
+      <w:numFmt w:val="bullet"/>
       <w:lvlText w:val="-"/>
       <w:lvlJc w:val="left"/>
       <w:pPr>
@@ -10421,14 +11326,14 @@
       </w:rPr>
     </w:lvl>
   </w:abstractNum>
-  <w:abstractNum w:abstractNumId="7">
+  <w:abstractNum w:abstractNumId="8">
     <w:lvl w:ilvl="0">
       <w:start w:val="1"/>
       <w:numFmt w:val="bullet"/>
-      <w:lvlText w:val="●"/>
+      <w:lvlText w:val="-"/>
       <w:lvlJc w:val="left"/>
       <w:pPr>
-        <w:ind w:left="720" w:hanging="360"/>
+        <w:ind w:left="2880" w:hanging="360"/>
       </w:pPr>
       <w:rPr>
         <w:u w:val="none"/>
@@ -10437,10 +11342,10 @@
     <w:lvl w:ilvl="1">
       <w:start w:val="1"/>
       <w:numFmt w:val="bullet"/>
-      <w:lvlText w:val="○"/>
+      <w:lvlText w:val="-"/>
       <w:lvlJc w:val="left"/>
       <w:pPr>
-        <w:ind w:left="1440" w:hanging="360"/>
+        <w:ind w:left="3600" w:hanging="360"/>
       </w:pPr>
       <w:rPr>
         <w:u w:val="none"/>
@@ -10449,10 +11354,10 @@
     <w:lvl w:ilvl="2">
       <w:start w:val="1"/>
       <w:numFmt w:val="bullet"/>
-      <w:lvlText w:val="■"/>
+      <w:lvlText w:val="-"/>
       <w:lvlJc w:val="left"/>
       <w:pPr>
-        <w:ind w:left="2160" w:hanging="360"/>
+        <w:ind w:left="4320" w:hanging="360"/>
       </w:pPr>
       <w:rPr>
         <w:u w:val="none"/>
@@ -10461,10 +11366,10 @@
     <w:lvl w:ilvl="3">
       <w:start w:val="1"/>
       <w:numFmt w:val="bullet"/>
-      <w:lvlText w:val="●"/>
+      <w:lvlText w:val="-"/>
       <w:lvlJc w:val="left"/>
       <w:pPr>
-        <w:ind w:left="2880" w:hanging="360"/>
+        <w:ind w:left="5040" w:hanging="360"/>
       </w:pPr>
       <w:rPr>
         <w:u w:val="none"/>
@@ -10473,10 +11378,10 @@
     <w:lvl w:ilvl="4">
       <w:start w:val="1"/>
       <w:numFmt w:val="bullet"/>
-      <w:lvlText w:val="○"/>
+      <w:lvlText w:val="-"/>
       <w:lvlJc w:val="left"/>
       <w:pPr>
-        <w:ind w:left="3600" w:hanging="360"/>
+        <w:ind w:left="5760" w:hanging="360"/>
       </w:pPr>
       <w:rPr>
         <w:u w:val="none"/>
@@ -10485,10 +11390,10 @@
     <w:lvl w:ilvl="5">
       <w:start w:val="1"/>
       <w:numFmt w:val="bullet"/>
-      <w:lvlText w:val="■"/>
+      <w:lvlText w:val="-"/>
       <w:lvlJc w:val="left"/>
       <w:pPr>
-        <w:ind w:left="4320" w:hanging="360"/>
+        <w:ind w:left="6480" w:hanging="360"/>
       </w:pPr>
       <w:rPr>
         <w:u w:val="none"/>
@@ -10497,10 +11402,10 @@
     <w:lvl w:ilvl="6">
       <w:start w:val="1"/>
       <w:numFmt w:val="bullet"/>
-      <w:lvlText w:val="●"/>
+      <w:lvlText w:val="-"/>
       <w:lvlJc w:val="left"/>
       <w:pPr>
-        <w:ind w:left="5040" w:hanging="360"/>
+        <w:ind w:left="7200" w:hanging="360"/>
       </w:pPr>
       <w:rPr>
         <w:u w:val="none"/>
@@ -10509,10 +11414,10 @@
     <w:lvl w:ilvl="7">
       <w:start w:val="1"/>
       <w:numFmt w:val="bullet"/>
-      <w:lvlText w:val="○"/>
+      <w:lvlText w:val="-"/>
       <w:lvlJc w:val="left"/>
       <w:pPr>
-        <w:ind w:left="5760" w:hanging="360"/>
+        <w:ind w:left="7920" w:hanging="360"/>
       </w:pPr>
       <w:rPr>
         <w:u w:val="none"/>
@@ -10521,120 +11426,10 @@
     <w:lvl w:ilvl="8">
       <w:start w:val="1"/>
       <w:numFmt w:val="bullet"/>
-      <w:lvlText w:val="■"/>
+      <w:lvlText w:val="-"/>
       <w:lvlJc w:val="left"/>
       <w:pPr>
-        <w:ind w:left="6480" w:hanging="360"/>
-      </w:pPr>
-      <w:rPr>
-        <w:u w:val="none"/>
-      </w:rPr>
-    </w:lvl>
-  </w:abstractNum>
-  <w:abstractNum w:abstractNumId="8">
-    <w:lvl w:ilvl="0">
-      <w:start w:val="1"/>
-      <w:numFmt w:val="decimal"/>
-      <w:lvlText w:val="%1."/>
-      <w:lvlJc w:val="right"/>
-      <w:pPr>
-        <w:ind w:left="720" w:hanging="360"/>
-      </w:pPr>
-      <w:rPr>
-        <w:u w:val="none"/>
-      </w:rPr>
-    </w:lvl>
-    <w:lvl w:ilvl="1">
-      <w:start w:val="1"/>
-      <w:numFmt w:val="decimal"/>
-      <w:lvlText w:val="%1.%2."/>
-      <w:lvlJc w:val="right"/>
-      <w:pPr>
-        <w:ind w:left="1440" w:hanging="360"/>
-      </w:pPr>
-      <w:rPr>
-        <w:u w:val="none"/>
-      </w:rPr>
-    </w:lvl>
-    <w:lvl w:ilvl="2">
-      <w:start w:val="1"/>
-      <w:numFmt w:val="decimal"/>
-      <w:lvlText w:val="%1.%2.%3."/>
-      <w:lvlJc w:val="right"/>
-      <w:pPr>
-        <w:ind w:left="2160" w:hanging="360"/>
-      </w:pPr>
-      <w:rPr>
-        <w:u w:val="none"/>
-      </w:rPr>
-    </w:lvl>
-    <w:lvl w:ilvl="3">
-      <w:start w:val="1"/>
-      <w:numFmt w:val="decimal"/>
-      <w:lvlText w:val="%1.%2.%3.%4."/>
-      <w:lvlJc w:val="right"/>
-      <w:pPr>
-        <w:ind w:left="2880" w:hanging="360"/>
-      </w:pPr>
-      <w:rPr>
-        <w:u w:val="none"/>
-      </w:rPr>
-    </w:lvl>
-    <w:lvl w:ilvl="4">
-      <w:start w:val="1"/>
-      <w:numFmt w:val="decimal"/>
-      <w:lvlText w:val="%1.%2.%3.%4.%5."/>
-      <w:lvlJc w:val="right"/>
-      <w:pPr>
-        <w:ind w:left="3600" w:hanging="360"/>
-      </w:pPr>
-      <w:rPr>
-        <w:u w:val="none"/>
-      </w:rPr>
-    </w:lvl>
-    <w:lvl w:ilvl="5">
-      <w:start w:val="1"/>
-      <w:numFmt w:val="decimal"/>
-      <w:lvlText w:val="%1.%2.%3.%4.%5.%6."/>
-      <w:lvlJc w:val="right"/>
-      <w:pPr>
-        <w:ind w:left="4320" w:hanging="360"/>
-      </w:pPr>
-      <w:rPr>
-        <w:u w:val="none"/>
-      </w:rPr>
-    </w:lvl>
-    <w:lvl w:ilvl="6">
-      <w:start w:val="1"/>
-      <w:numFmt w:val="decimal"/>
-      <w:lvlText w:val="%1.%2.%3.%4.%5.%6.%7."/>
-      <w:lvlJc w:val="right"/>
-      <w:pPr>
-        <w:ind w:left="5040" w:hanging="360"/>
-      </w:pPr>
-      <w:rPr>
-        <w:u w:val="none"/>
-      </w:rPr>
-    </w:lvl>
-    <w:lvl w:ilvl="7">
-      <w:start w:val="1"/>
-      <w:numFmt w:val="decimal"/>
-      <w:lvlText w:val="%1.%2.%3.%4.%5.%6.%7.%8."/>
-      <w:lvlJc w:val="right"/>
-      <w:pPr>
-        <w:ind w:left="5760" w:hanging="360"/>
-      </w:pPr>
-      <w:rPr>
-        <w:u w:val="none"/>
-      </w:rPr>
-    </w:lvl>
-    <w:lvl w:ilvl="8">
-      <w:start w:val="1"/>
-      <w:numFmt w:val="decimal"/>
-      <w:lvlText w:val="%1.%2.%3.%4.%5.%6.%7.%8.%9."/>
-      <w:lvlJc w:val="right"/>
-      <w:pPr>
-        <w:ind w:left="6480" w:hanging="360"/>
+        <w:ind w:left="8640" w:hanging="360"/>
       </w:pPr>
       <w:rPr>
         <w:u w:val="none"/>
@@ -10645,7 +11440,7 @@
     <w:lvl w:ilvl="0">
       <w:start w:val="1"/>
       <w:numFmt w:val="bullet"/>
-      <w:lvlText w:val="●"/>
+      <w:lvlText w:val="-"/>
       <w:lvlJc w:val="left"/>
       <w:pPr>
         <w:ind w:left="720" w:hanging="360"/>
@@ -10657,7 +11452,7 @@
     <w:lvl w:ilvl="1">
       <w:start w:val="1"/>
       <w:numFmt w:val="bullet"/>
-      <w:lvlText w:val="○"/>
+      <w:lvlText w:val="-"/>
       <w:lvlJc w:val="left"/>
       <w:pPr>
         <w:ind w:left="1440" w:hanging="360"/>
@@ -10669,7 +11464,7 @@
     <w:lvl w:ilvl="2">
       <w:start w:val="1"/>
       <w:numFmt w:val="bullet"/>
-      <w:lvlText w:val="■"/>
+      <w:lvlText w:val="-"/>
       <w:lvlJc w:val="left"/>
       <w:pPr>
         <w:ind w:left="2160" w:hanging="360"/>
@@ -10681,7 +11476,7 @@
     <w:lvl w:ilvl="3">
       <w:start w:val="1"/>
       <w:numFmt w:val="bullet"/>
-      <w:lvlText w:val="●"/>
+      <w:lvlText w:val="-"/>
       <w:lvlJc w:val="left"/>
       <w:pPr>
         <w:ind w:left="2880" w:hanging="360"/>
@@ -10693,7 +11488,7 @@
     <w:lvl w:ilvl="4">
       <w:start w:val="1"/>
       <w:numFmt w:val="bullet"/>
-      <w:lvlText w:val="○"/>
+      <w:lvlText w:val="-"/>
       <w:lvlJc w:val="left"/>
       <w:pPr>
         <w:ind w:left="3600" w:hanging="360"/>
@@ -10705,7 +11500,7 @@
     <w:lvl w:ilvl="5">
       <w:start w:val="1"/>
       <w:numFmt w:val="bullet"/>
-      <w:lvlText w:val="■"/>
+      <w:lvlText w:val="-"/>
       <w:lvlJc w:val="left"/>
       <w:pPr>
         <w:ind w:left="4320" w:hanging="360"/>
@@ -10717,7 +11512,7 @@
     <w:lvl w:ilvl="6">
       <w:start w:val="1"/>
       <w:numFmt w:val="bullet"/>
-      <w:lvlText w:val="●"/>
+      <w:lvlText w:val="-"/>
       <w:lvlJc w:val="left"/>
       <w:pPr>
         <w:ind w:left="5040" w:hanging="360"/>
@@ -10729,7 +11524,7 @@
     <w:lvl w:ilvl="7">
       <w:start w:val="1"/>
       <w:numFmt w:val="bullet"/>
-      <w:lvlText w:val="○"/>
+      <w:lvlText w:val="-"/>
       <w:lvlJc w:val="left"/>
       <w:pPr>
         <w:ind w:left="5760" w:hanging="360"/>
@@ -10741,7 +11536,7 @@
     <w:lvl w:ilvl="8">
       <w:start w:val="1"/>
       <w:numFmt w:val="bullet"/>
-      <w:lvlText w:val="■"/>
+      <w:lvlText w:val="-"/>
       <w:lvlJc w:val="left"/>
       <w:pPr>
         <w:ind w:left="6480" w:hanging="360"/>
@@ -10864,9 +11659,9 @@
   <w:abstractNum w:abstractNumId="11">
     <w:lvl w:ilvl="0">
       <w:start w:val="1"/>
-      <w:numFmt w:val="bullet"/>
-      <w:lvlText w:val="-"/>
-      <w:lvlJc w:val="left"/>
+      <w:numFmt w:val="decimal"/>
+      <w:lvlText w:val="%1."/>
+      <w:lvlJc w:val="right"/>
       <w:pPr>
         <w:ind w:left="720" w:hanging="360"/>
       </w:pPr>
@@ -10876,9 +11671,9 @@
     </w:lvl>
     <w:lvl w:ilvl="1">
       <w:start w:val="1"/>
-      <w:numFmt w:val="bullet"/>
-      <w:lvlText w:val="-"/>
-      <w:lvlJc w:val="left"/>
+      <w:numFmt w:val="decimal"/>
+      <w:lvlText w:val="%1.%2."/>
+      <w:lvlJc w:val="right"/>
       <w:pPr>
         <w:ind w:left="1440" w:hanging="360"/>
       </w:pPr>
@@ -10888,9 +11683,9 @@
     </w:lvl>
     <w:lvl w:ilvl="2">
       <w:start w:val="1"/>
-      <w:numFmt w:val="bullet"/>
-      <w:lvlText w:val="-"/>
-      <w:lvlJc w:val="left"/>
+      <w:numFmt w:val="decimal"/>
+      <w:lvlText w:val="%1.%2.%3."/>
+      <w:lvlJc w:val="right"/>
       <w:pPr>
         <w:ind w:left="2160" w:hanging="360"/>
       </w:pPr>
@@ -10900,9 +11695,9 @@
     </w:lvl>
     <w:lvl w:ilvl="3">
       <w:start w:val="1"/>
-      <w:numFmt w:val="bullet"/>
-      <w:lvlText w:val="-"/>
-      <w:lvlJc w:val="left"/>
+      <w:numFmt w:val="decimal"/>
+      <w:lvlText w:val="%1.%2.%3.%4."/>
+      <w:lvlJc w:val="right"/>
       <w:pPr>
         <w:ind w:left="2880" w:hanging="360"/>
       </w:pPr>
@@ -10912,9 +11707,9 @@
     </w:lvl>
     <w:lvl w:ilvl="4">
       <w:start w:val="1"/>
-      <w:numFmt w:val="bullet"/>
-      <w:lvlText w:val="-"/>
-      <w:lvlJc w:val="left"/>
+      <w:numFmt w:val="decimal"/>
+      <w:lvlText w:val="%1.%2.%3.%4.%5."/>
+      <w:lvlJc w:val="right"/>
       <w:pPr>
         <w:ind w:left="3600" w:hanging="360"/>
       </w:pPr>
@@ -10924,9 +11719,9 @@
     </w:lvl>
     <w:lvl w:ilvl="5">
       <w:start w:val="1"/>
-      <w:numFmt w:val="bullet"/>
-      <w:lvlText w:val="-"/>
-      <w:lvlJc w:val="left"/>
+      <w:numFmt w:val="decimal"/>
+      <w:lvlText w:val="%1.%2.%3.%4.%5.%6."/>
+      <w:lvlJc w:val="right"/>
       <w:pPr>
         <w:ind w:left="4320" w:hanging="360"/>
       </w:pPr>
@@ -10936,9 +11731,9 @@
     </w:lvl>
     <w:lvl w:ilvl="6">
       <w:start w:val="1"/>
-      <w:numFmt w:val="bullet"/>
-      <w:lvlText w:val="-"/>
-      <w:lvlJc w:val="left"/>
+      <w:numFmt w:val="decimal"/>
+      <w:lvlText w:val="%1.%2.%3.%4.%5.%6.%7."/>
+      <w:lvlJc w:val="right"/>
       <w:pPr>
         <w:ind w:left="5040" w:hanging="360"/>
       </w:pPr>
@@ -10948,9 +11743,9 @@
     </w:lvl>
     <w:lvl w:ilvl="7">
       <w:start w:val="1"/>
-      <w:numFmt w:val="bullet"/>
-      <w:lvlText w:val="-"/>
-      <w:lvlJc w:val="left"/>
+      <w:numFmt w:val="decimal"/>
+      <w:lvlText w:val="%1.%2.%3.%4.%5.%6.%7.%8."/>
+      <w:lvlJc w:val="right"/>
       <w:pPr>
         <w:ind w:left="5760" w:hanging="360"/>
       </w:pPr>
@@ -10960,9 +11755,9 @@
     </w:lvl>
     <w:lvl w:ilvl="8">
       <w:start w:val="1"/>
-      <w:numFmt w:val="bullet"/>
-      <w:lvlText w:val="-"/>
-      <w:lvlJc w:val="left"/>
+      <w:numFmt w:val="decimal"/>
+      <w:lvlText w:val="%1.%2.%3.%4.%5.%6.%7.%8.%9."/>
+      <w:lvlJc w:val="right"/>
       <w:pPr>
         <w:ind w:left="6480" w:hanging="360"/>
       </w:pPr>
@@ -10972,116 +11767,6 @@
     </w:lvl>
   </w:abstractNum>
   <w:abstractNum w:abstractNumId="12">
-    <w:lvl w:ilvl="0">
-      <w:start w:val="1"/>
-      <w:numFmt w:val="bullet"/>
-      <w:lvlText w:val="●"/>
-      <w:lvlJc w:val="left"/>
-      <w:pPr>
-        <w:ind w:left="720" w:hanging="360"/>
-      </w:pPr>
-      <w:rPr>
-        <w:u w:val="none"/>
-      </w:rPr>
-    </w:lvl>
-    <w:lvl w:ilvl="1">
-      <w:start w:val="1"/>
-      <w:numFmt w:val="bullet"/>
-      <w:lvlText w:val="○"/>
-      <w:lvlJc w:val="left"/>
-      <w:pPr>
-        <w:ind w:left="1440" w:hanging="360"/>
-      </w:pPr>
-      <w:rPr>
-        <w:u w:val="none"/>
-      </w:rPr>
-    </w:lvl>
-    <w:lvl w:ilvl="2">
-      <w:start w:val="1"/>
-      <w:numFmt w:val="bullet"/>
-      <w:lvlText w:val="■"/>
-      <w:lvlJc w:val="left"/>
-      <w:pPr>
-        <w:ind w:left="2160" w:hanging="360"/>
-      </w:pPr>
-      <w:rPr>
-        <w:u w:val="none"/>
-      </w:rPr>
-    </w:lvl>
-    <w:lvl w:ilvl="3">
-      <w:start w:val="1"/>
-      <w:numFmt w:val="bullet"/>
-      <w:lvlText w:val="●"/>
-      <w:lvlJc w:val="left"/>
-      <w:pPr>
-        <w:ind w:left="2880" w:hanging="360"/>
-      </w:pPr>
-      <w:rPr>
-        <w:u w:val="none"/>
-      </w:rPr>
-    </w:lvl>
-    <w:lvl w:ilvl="4">
-      <w:start w:val="1"/>
-      <w:numFmt w:val="bullet"/>
-      <w:lvlText w:val="○"/>
-      <w:lvlJc w:val="left"/>
-      <w:pPr>
-        <w:ind w:left="3600" w:hanging="360"/>
-      </w:pPr>
-      <w:rPr>
-        <w:u w:val="none"/>
-      </w:rPr>
-    </w:lvl>
-    <w:lvl w:ilvl="5">
-      <w:start w:val="1"/>
-      <w:numFmt w:val="bullet"/>
-      <w:lvlText w:val="■"/>
-      <w:lvlJc w:val="left"/>
-      <w:pPr>
-        <w:ind w:left="4320" w:hanging="360"/>
-      </w:pPr>
-      <w:rPr>
-        <w:u w:val="none"/>
-      </w:rPr>
-    </w:lvl>
-    <w:lvl w:ilvl="6">
-      <w:start w:val="1"/>
-      <w:numFmt w:val="bullet"/>
-      <w:lvlText w:val="●"/>
-      <w:lvlJc w:val="left"/>
-      <w:pPr>
-        <w:ind w:left="5040" w:hanging="360"/>
-      </w:pPr>
-      <w:rPr>
-        <w:u w:val="none"/>
-      </w:rPr>
-    </w:lvl>
-    <w:lvl w:ilvl="7">
-      <w:start w:val="1"/>
-      <w:numFmt w:val="bullet"/>
-      <w:lvlText w:val="○"/>
-      <w:lvlJc w:val="left"/>
-      <w:pPr>
-        <w:ind w:left="5760" w:hanging="360"/>
-      </w:pPr>
-      <w:rPr>
-        <w:u w:val="none"/>
-      </w:rPr>
-    </w:lvl>
-    <w:lvl w:ilvl="8">
-      <w:start w:val="1"/>
-      <w:numFmt w:val="bullet"/>
-      <w:lvlText w:val="■"/>
-      <w:lvlJc w:val="left"/>
-      <w:pPr>
-        <w:ind w:left="6480" w:hanging="360"/>
-      </w:pPr>
-      <w:rPr>
-        <w:u w:val="none"/>
-      </w:rPr>
-    </w:lvl>
-  </w:abstractNum>
-  <w:abstractNum w:abstractNumId="13">
     <w:lvl w:ilvl="0">
       <w:start w:val="1"/>
       <w:numFmt w:val="bullet"/>
@@ -11226,9 +11911,6 @@
   </w:num>
   <w:num w:numId="12">
     <w:abstractNumId w:val="12"/>
-  </w:num>
-  <w:num w:numId="13">
-    <w:abstractNumId w:val="13"/>
   </w:num>
 </w:numbering>
 </file>
@@ -11889,7 +12571,7 @@
 
 <file path=customXML/item1.xml><?xml version="1.0" encoding="utf-8"?>
 <go:gDocsCustomXmlDataStorage xmlns:go="http://customooxmlschemas.google.com/" xmlns:r="http://schemas.openxmlformats.org/officeDocument/2006/relationships">
-  <go:docsCustomData xmlns:go="http://customooxmlschemas.google.com/" roundtripDataSignature="AMtx7mh9lBGq/+NYoVdLVbes+iFdFJ2xVA==">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</go:docsCustomData>
+  <go:docsCustomData xmlns:go="http://customooxmlschemas.google.com/" roundtripDataSignature="AMtx7mhHBZ1wsrRSanZLnIIUFggkI4RY4A==">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</go:docsCustomData>
 </go:gDocsCustomXmlDataStorage>
 </file>
 

</xml_diff>